<commit_message>
Update based on feedback from teacher
</commit_message>
<xml_diff>
--- a/documents/Project Proposal Report.docx
+++ b/documents/Project Proposal Report.docx
@@ -230,7 +230,7 @@
                   <w:alias w:val="Date"/>
                   <w:id w:val="13406932"/>
                   <w:dataBinding w:prefixMappings="xmlns:ns0='http://schemas.microsoft.com/office/2006/coverPageProps'" w:xpath="/ns0:CoverPageProperties[1]/ns0:PublishDate[1]" w:storeItemID="{55AF091B-3C7A-41E3-B477-F2FDAA23CFDA}"/>
-                  <w:date w:fullDate="2012-10-18T00:00:00Z">
+                  <w:date w:fullDate="2012-11-01T00:00:00Z">
                     <w:dateFormat w:val="M/d/yyyy"/>
                     <w:lid w:val="en-US"/>
                     <w:storeMappedDataAs w:val="dateTime"/>
@@ -250,13 +250,7 @@
                       <w:rPr>
                         <w:color w:val="4F81BD" w:themeColor="accent1"/>
                       </w:rPr>
-                      <w:t>10/18</w:t>
-                    </w:r>
-                    <w:r>
-                      <w:rPr>
-                        <w:color w:val="4F81BD" w:themeColor="accent1"/>
-                      </w:rPr>
-                      <w:t>/2012</w:t>
+                      <w:t>11/1/2012</w:t>
                     </w:r>
                   </w:p>
                 </w:sdtContent>
@@ -284,7 +278,7 @@
       <w:pPr>
         <w:pStyle w:val="Heading1"/>
       </w:pPr>
-      <w:bookmarkStart w:id="0" w:name="_Toc338237555"/>
+      <w:bookmarkStart w:id="0" w:name="_Toc339541133"/>
       <w:r>
         <w:lastRenderedPageBreak/>
         <w:t>Executive Summary</w:t>
@@ -386,8 +380,6 @@
       <w:r>
         <w:br w:type="page"/>
       </w:r>
-      <w:bookmarkStart w:id="1" w:name="_GoBack"/>
-      <w:bookmarkEnd w:id="1"/>
     </w:p>
     <w:sdt>
       <w:sdtPr>
@@ -419,6 +411,8 @@
           <w:r>
             <w:t>Table of Contents</w:t>
           </w:r>
+          <w:bookmarkStart w:id="1" w:name="_GoBack"/>
+          <w:bookmarkEnd w:id="1"/>
         </w:p>
         <w:p>
           <w:pPr>
@@ -440,13 +434,13 @@
           <w:r>
             <w:fldChar w:fldCharType="separate"/>
           </w:r>
-          <w:hyperlink w:anchor="_Toc338237555" w:history="1">
+          <w:hyperlink w:anchor="_Toc339541134" w:history="1">
             <w:r>
               <w:rPr>
                 <w:rStyle w:val="Hyperlink"/>
                 <w:noProof/>
               </w:rPr>
-              <w:t>Executive Summary</w:t>
+              <w:t>Introduction</w:t>
             </w:r>
             <w:r>
               <w:rPr>
@@ -467,7 +461,7 @@
                 <w:noProof/>
                 <w:webHidden/>
               </w:rPr>
-              <w:instrText xml:space="preserve"> PAGEREF _Toc338237555 \h </w:instrText>
+              <w:instrText xml:space="preserve"> PAGEREF _Toc339541134 \h </w:instrText>
             </w:r>
             <w:r>
               <w:rPr>
@@ -487,7 +481,214 @@
                 <w:noProof/>
                 <w:webHidden/>
               </w:rPr>
-              <w:t>1</w:t>
+              <w:t>4</w:t>
+            </w:r>
+            <w:r>
+              <w:rPr>
+                <w:noProof/>
+                <w:webHidden/>
+              </w:rPr>
+              <w:fldChar w:fldCharType="end"/>
+            </w:r>
+          </w:hyperlink>
+        </w:p>
+        <w:p>
+          <w:pPr>
+            <w:pStyle w:val="TOC2"/>
+            <w:tabs>
+              <w:tab w:val="right" w:leader="dot" w:pos="9350"/>
+            </w:tabs>
+            <w:rPr>
+              <w:rFonts w:eastAsiaTheme="minorEastAsia"/>
+              <w:noProof/>
+            </w:rPr>
+          </w:pPr>
+          <w:hyperlink w:anchor="_Toc339541135" w:history="1">
+            <w:r>
+              <w:rPr>
+                <w:rStyle w:val="Hyperlink"/>
+                <w:noProof/>
+              </w:rPr>
+              <w:t>Project Overview</w:t>
+            </w:r>
+            <w:r>
+              <w:rPr>
+                <w:noProof/>
+                <w:webHidden/>
+              </w:rPr>
+              <w:tab/>
+            </w:r>
+            <w:r>
+              <w:rPr>
+                <w:noProof/>
+                <w:webHidden/>
+              </w:rPr>
+              <w:fldChar w:fldCharType="begin"/>
+            </w:r>
+            <w:r>
+              <w:rPr>
+                <w:noProof/>
+                <w:webHidden/>
+              </w:rPr>
+              <w:instrText xml:space="preserve"> PAGEREF _Toc339541135 \h </w:instrText>
+            </w:r>
+            <w:r>
+              <w:rPr>
+                <w:noProof/>
+                <w:webHidden/>
+              </w:rPr>
+            </w:r>
+            <w:r>
+              <w:rPr>
+                <w:noProof/>
+                <w:webHidden/>
+              </w:rPr>
+              <w:fldChar w:fldCharType="separate"/>
+            </w:r>
+            <w:r>
+              <w:rPr>
+                <w:noProof/>
+                <w:webHidden/>
+              </w:rPr>
+              <w:t>4</w:t>
+            </w:r>
+            <w:r>
+              <w:rPr>
+                <w:noProof/>
+                <w:webHidden/>
+              </w:rPr>
+              <w:fldChar w:fldCharType="end"/>
+            </w:r>
+          </w:hyperlink>
+        </w:p>
+        <w:p>
+          <w:pPr>
+            <w:pStyle w:val="TOC2"/>
+            <w:tabs>
+              <w:tab w:val="right" w:leader="dot" w:pos="9350"/>
+            </w:tabs>
+            <w:rPr>
+              <w:rFonts w:eastAsiaTheme="minorEastAsia"/>
+              <w:noProof/>
+            </w:rPr>
+          </w:pPr>
+          <w:hyperlink w:anchor="_Toc339541136" w:history="1">
+            <w:r>
+              <w:rPr>
+                <w:rStyle w:val="Hyperlink"/>
+                <w:noProof/>
+              </w:rPr>
+              <w:t>Existing Technology</w:t>
+            </w:r>
+            <w:r>
+              <w:rPr>
+                <w:noProof/>
+                <w:webHidden/>
+              </w:rPr>
+              <w:tab/>
+            </w:r>
+            <w:r>
+              <w:rPr>
+                <w:noProof/>
+                <w:webHidden/>
+              </w:rPr>
+              <w:fldChar w:fldCharType="begin"/>
+            </w:r>
+            <w:r>
+              <w:rPr>
+                <w:noProof/>
+                <w:webHidden/>
+              </w:rPr>
+              <w:instrText xml:space="preserve"> PAGEREF _Toc339541136 \h </w:instrText>
+            </w:r>
+            <w:r>
+              <w:rPr>
+                <w:noProof/>
+                <w:webHidden/>
+              </w:rPr>
+            </w:r>
+            <w:r>
+              <w:rPr>
+                <w:noProof/>
+                <w:webHidden/>
+              </w:rPr>
+              <w:fldChar w:fldCharType="separate"/>
+            </w:r>
+            <w:r>
+              <w:rPr>
+                <w:noProof/>
+                <w:webHidden/>
+              </w:rPr>
+              <w:t>5</w:t>
+            </w:r>
+            <w:r>
+              <w:rPr>
+                <w:noProof/>
+                <w:webHidden/>
+              </w:rPr>
+              <w:fldChar w:fldCharType="end"/>
+            </w:r>
+          </w:hyperlink>
+        </w:p>
+        <w:p>
+          <w:pPr>
+            <w:pStyle w:val="TOC2"/>
+            <w:tabs>
+              <w:tab w:val="right" w:leader="dot" w:pos="9350"/>
+            </w:tabs>
+            <w:rPr>
+              <w:rFonts w:eastAsiaTheme="minorEastAsia"/>
+              <w:noProof/>
+            </w:rPr>
+          </w:pPr>
+          <w:hyperlink w:anchor="_Toc339541137" w:history="1">
+            <w:r>
+              <w:rPr>
+                <w:rStyle w:val="Hyperlink"/>
+                <w:noProof/>
+              </w:rPr>
+              <w:t>Outline</w:t>
+            </w:r>
+            <w:r>
+              <w:rPr>
+                <w:noProof/>
+                <w:webHidden/>
+              </w:rPr>
+              <w:tab/>
+            </w:r>
+            <w:r>
+              <w:rPr>
+                <w:noProof/>
+                <w:webHidden/>
+              </w:rPr>
+              <w:fldChar w:fldCharType="begin"/>
+            </w:r>
+            <w:r>
+              <w:rPr>
+                <w:noProof/>
+                <w:webHidden/>
+              </w:rPr>
+              <w:instrText xml:space="preserve"> PAGEREF _Toc339541137 \h </w:instrText>
+            </w:r>
+            <w:r>
+              <w:rPr>
+                <w:noProof/>
+                <w:webHidden/>
+              </w:rPr>
+            </w:r>
+            <w:r>
+              <w:rPr>
+                <w:noProof/>
+                <w:webHidden/>
+              </w:rPr>
+              <w:fldChar w:fldCharType="separate"/>
+            </w:r>
+            <w:r>
+              <w:rPr>
+                <w:noProof/>
+                <w:webHidden/>
+              </w:rPr>
+              <w:t>6</w:t>
             </w:r>
             <w:r>
               <w:rPr>
@@ -509,13 +710,13 @@
               <w:noProof/>
             </w:rPr>
           </w:pPr>
-          <w:hyperlink w:anchor="_Toc338237556" w:history="1">
+          <w:hyperlink w:anchor="_Toc339541138" w:history="1">
             <w:r>
               <w:rPr>
                 <w:rStyle w:val="Hyperlink"/>
                 <w:noProof/>
               </w:rPr>
-              <w:t>Introduction</w:t>
+              <w:t>Functional Description</w:t>
             </w:r>
             <w:r>
               <w:rPr>
@@ -536,7 +737,7 @@
                 <w:noProof/>
                 <w:webHidden/>
               </w:rPr>
-              <w:instrText xml:space="preserve"> PAGEREF _Toc338237556 \h </w:instrText>
+              <w:instrText xml:space="preserve"> PAGEREF _Toc339541138 \h </w:instrText>
             </w:r>
             <w:r>
               <w:rPr>
@@ -556,7 +757,421 @@
                 <w:noProof/>
                 <w:webHidden/>
               </w:rPr>
-              <w:t>4</w:t>
+              <w:t>7</w:t>
+            </w:r>
+            <w:r>
+              <w:rPr>
+                <w:noProof/>
+                <w:webHidden/>
+              </w:rPr>
+              <w:fldChar w:fldCharType="end"/>
+            </w:r>
+          </w:hyperlink>
+        </w:p>
+        <w:p>
+          <w:pPr>
+            <w:pStyle w:val="TOC2"/>
+            <w:tabs>
+              <w:tab w:val="right" w:leader="dot" w:pos="9350"/>
+            </w:tabs>
+            <w:rPr>
+              <w:rFonts w:eastAsiaTheme="minorEastAsia"/>
+              <w:noProof/>
+            </w:rPr>
+          </w:pPr>
+          <w:hyperlink w:anchor="_Toc339541139" w:history="1">
+            <w:r>
+              <w:rPr>
+                <w:rStyle w:val="Hyperlink"/>
+                <w:noProof/>
+              </w:rPr>
+              <w:t>Power Input</w:t>
+            </w:r>
+            <w:r>
+              <w:rPr>
+                <w:noProof/>
+                <w:webHidden/>
+              </w:rPr>
+              <w:tab/>
+            </w:r>
+            <w:r>
+              <w:rPr>
+                <w:noProof/>
+                <w:webHidden/>
+              </w:rPr>
+              <w:fldChar w:fldCharType="begin"/>
+            </w:r>
+            <w:r>
+              <w:rPr>
+                <w:noProof/>
+                <w:webHidden/>
+              </w:rPr>
+              <w:instrText xml:space="preserve"> PAGEREF _Toc339541139 \h </w:instrText>
+            </w:r>
+            <w:r>
+              <w:rPr>
+                <w:noProof/>
+                <w:webHidden/>
+              </w:rPr>
+            </w:r>
+            <w:r>
+              <w:rPr>
+                <w:noProof/>
+                <w:webHidden/>
+              </w:rPr>
+              <w:fldChar w:fldCharType="separate"/>
+            </w:r>
+            <w:r>
+              <w:rPr>
+                <w:noProof/>
+                <w:webHidden/>
+              </w:rPr>
+              <w:t>7</w:t>
+            </w:r>
+            <w:r>
+              <w:rPr>
+                <w:noProof/>
+                <w:webHidden/>
+              </w:rPr>
+              <w:fldChar w:fldCharType="end"/>
+            </w:r>
+          </w:hyperlink>
+        </w:p>
+        <w:p>
+          <w:pPr>
+            <w:pStyle w:val="TOC2"/>
+            <w:tabs>
+              <w:tab w:val="right" w:leader="dot" w:pos="9350"/>
+            </w:tabs>
+            <w:rPr>
+              <w:rFonts w:eastAsiaTheme="minorEastAsia"/>
+              <w:noProof/>
+            </w:rPr>
+          </w:pPr>
+          <w:hyperlink w:anchor="_Toc339541140" w:history="1">
+            <w:r>
+              <w:rPr>
+                <w:rStyle w:val="Hyperlink"/>
+                <w:noProof/>
+              </w:rPr>
+              <w:t>Push to Talk</w:t>
+            </w:r>
+            <w:r>
+              <w:rPr>
+                <w:noProof/>
+                <w:webHidden/>
+              </w:rPr>
+              <w:tab/>
+            </w:r>
+            <w:r>
+              <w:rPr>
+                <w:noProof/>
+                <w:webHidden/>
+              </w:rPr>
+              <w:fldChar w:fldCharType="begin"/>
+            </w:r>
+            <w:r>
+              <w:rPr>
+                <w:noProof/>
+                <w:webHidden/>
+              </w:rPr>
+              <w:instrText xml:space="preserve"> PAGEREF _Toc339541140 \h </w:instrText>
+            </w:r>
+            <w:r>
+              <w:rPr>
+                <w:noProof/>
+                <w:webHidden/>
+              </w:rPr>
+            </w:r>
+            <w:r>
+              <w:rPr>
+                <w:noProof/>
+                <w:webHidden/>
+              </w:rPr>
+              <w:fldChar w:fldCharType="separate"/>
+            </w:r>
+            <w:r>
+              <w:rPr>
+                <w:noProof/>
+                <w:webHidden/>
+              </w:rPr>
+              <w:t>8</w:t>
+            </w:r>
+            <w:r>
+              <w:rPr>
+                <w:noProof/>
+                <w:webHidden/>
+              </w:rPr>
+              <w:fldChar w:fldCharType="end"/>
+            </w:r>
+          </w:hyperlink>
+        </w:p>
+        <w:p>
+          <w:pPr>
+            <w:pStyle w:val="TOC2"/>
+            <w:tabs>
+              <w:tab w:val="right" w:leader="dot" w:pos="9350"/>
+            </w:tabs>
+            <w:rPr>
+              <w:rFonts w:eastAsiaTheme="minorEastAsia"/>
+              <w:noProof/>
+            </w:rPr>
+          </w:pPr>
+          <w:hyperlink w:anchor="_Toc339541141" w:history="1">
+            <w:r>
+              <w:rPr>
+                <w:rStyle w:val="Hyperlink"/>
+                <w:noProof/>
+              </w:rPr>
+              <w:t>AFSK Modulator</w:t>
+            </w:r>
+            <w:r>
+              <w:rPr>
+                <w:noProof/>
+                <w:webHidden/>
+              </w:rPr>
+              <w:tab/>
+            </w:r>
+            <w:r>
+              <w:rPr>
+                <w:noProof/>
+                <w:webHidden/>
+              </w:rPr>
+              <w:fldChar w:fldCharType="begin"/>
+            </w:r>
+            <w:r>
+              <w:rPr>
+                <w:noProof/>
+                <w:webHidden/>
+              </w:rPr>
+              <w:instrText xml:space="preserve"> PAGEREF _Toc339541141 \h </w:instrText>
+            </w:r>
+            <w:r>
+              <w:rPr>
+                <w:noProof/>
+                <w:webHidden/>
+              </w:rPr>
+            </w:r>
+            <w:r>
+              <w:rPr>
+                <w:noProof/>
+                <w:webHidden/>
+              </w:rPr>
+              <w:fldChar w:fldCharType="separate"/>
+            </w:r>
+            <w:r>
+              <w:rPr>
+                <w:noProof/>
+                <w:webHidden/>
+              </w:rPr>
+              <w:t>9</w:t>
+            </w:r>
+            <w:r>
+              <w:rPr>
+                <w:noProof/>
+                <w:webHidden/>
+              </w:rPr>
+              <w:fldChar w:fldCharType="end"/>
+            </w:r>
+          </w:hyperlink>
+        </w:p>
+        <w:p>
+          <w:pPr>
+            <w:pStyle w:val="TOC2"/>
+            <w:tabs>
+              <w:tab w:val="right" w:leader="dot" w:pos="9350"/>
+            </w:tabs>
+            <w:rPr>
+              <w:rFonts w:eastAsiaTheme="minorEastAsia"/>
+              <w:noProof/>
+            </w:rPr>
+          </w:pPr>
+          <w:hyperlink w:anchor="_Toc339541142" w:history="1">
+            <w:r>
+              <w:rPr>
+                <w:rStyle w:val="Hyperlink"/>
+                <w:noProof/>
+              </w:rPr>
+              <w:t>AFSK Demodulator</w:t>
+            </w:r>
+            <w:r>
+              <w:rPr>
+                <w:noProof/>
+                <w:webHidden/>
+              </w:rPr>
+              <w:tab/>
+            </w:r>
+            <w:r>
+              <w:rPr>
+                <w:noProof/>
+                <w:webHidden/>
+              </w:rPr>
+              <w:fldChar w:fldCharType="begin"/>
+            </w:r>
+            <w:r>
+              <w:rPr>
+                <w:noProof/>
+                <w:webHidden/>
+              </w:rPr>
+              <w:instrText xml:space="preserve"> PAGEREF _Toc339541142 \h </w:instrText>
+            </w:r>
+            <w:r>
+              <w:rPr>
+                <w:noProof/>
+                <w:webHidden/>
+              </w:rPr>
+            </w:r>
+            <w:r>
+              <w:rPr>
+                <w:noProof/>
+                <w:webHidden/>
+              </w:rPr>
+              <w:fldChar w:fldCharType="separate"/>
+            </w:r>
+            <w:r>
+              <w:rPr>
+                <w:noProof/>
+                <w:webHidden/>
+              </w:rPr>
+              <w:t>9</w:t>
+            </w:r>
+            <w:r>
+              <w:rPr>
+                <w:noProof/>
+                <w:webHidden/>
+              </w:rPr>
+              <w:fldChar w:fldCharType="end"/>
+            </w:r>
+          </w:hyperlink>
+        </w:p>
+        <w:p>
+          <w:pPr>
+            <w:pStyle w:val="TOC2"/>
+            <w:tabs>
+              <w:tab w:val="right" w:leader="dot" w:pos="9350"/>
+            </w:tabs>
+            <w:rPr>
+              <w:rFonts w:eastAsiaTheme="minorEastAsia"/>
+              <w:noProof/>
+            </w:rPr>
+          </w:pPr>
+          <w:hyperlink w:anchor="_Toc339541143" w:history="1">
+            <w:r>
+              <w:rPr>
+                <w:rStyle w:val="Hyperlink"/>
+                <w:noProof/>
+              </w:rPr>
+              <w:t>GPS Receiver</w:t>
+            </w:r>
+            <w:r>
+              <w:rPr>
+                <w:noProof/>
+                <w:webHidden/>
+              </w:rPr>
+              <w:tab/>
+            </w:r>
+            <w:r>
+              <w:rPr>
+                <w:noProof/>
+                <w:webHidden/>
+              </w:rPr>
+              <w:fldChar w:fldCharType="begin"/>
+            </w:r>
+            <w:r>
+              <w:rPr>
+                <w:noProof/>
+                <w:webHidden/>
+              </w:rPr>
+              <w:instrText xml:space="preserve"> PAGEREF _Toc339541143 \h </w:instrText>
+            </w:r>
+            <w:r>
+              <w:rPr>
+                <w:noProof/>
+                <w:webHidden/>
+              </w:rPr>
+            </w:r>
+            <w:r>
+              <w:rPr>
+                <w:noProof/>
+                <w:webHidden/>
+              </w:rPr>
+              <w:fldChar w:fldCharType="separate"/>
+            </w:r>
+            <w:r>
+              <w:rPr>
+                <w:noProof/>
+                <w:webHidden/>
+              </w:rPr>
+              <w:t>10</w:t>
+            </w:r>
+            <w:r>
+              <w:rPr>
+                <w:noProof/>
+                <w:webHidden/>
+              </w:rPr>
+              <w:fldChar w:fldCharType="end"/>
+            </w:r>
+          </w:hyperlink>
+        </w:p>
+        <w:p>
+          <w:pPr>
+            <w:pStyle w:val="TOC2"/>
+            <w:tabs>
+              <w:tab w:val="right" w:leader="dot" w:pos="9350"/>
+            </w:tabs>
+            <w:rPr>
+              <w:rFonts w:eastAsiaTheme="minorEastAsia"/>
+              <w:noProof/>
+            </w:rPr>
+          </w:pPr>
+          <w:hyperlink w:anchor="_Toc339541144" w:history="1">
+            <w:r>
+              <w:rPr>
+                <w:rStyle w:val="Hyperlink"/>
+                <w:noProof/>
+              </w:rPr>
+              <w:t>USB to Serial</w:t>
+            </w:r>
+            <w:r>
+              <w:rPr>
+                <w:noProof/>
+                <w:webHidden/>
+              </w:rPr>
+              <w:tab/>
+            </w:r>
+            <w:r>
+              <w:rPr>
+                <w:noProof/>
+                <w:webHidden/>
+              </w:rPr>
+              <w:fldChar w:fldCharType="begin"/>
+            </w:r>
+            <w:r>
+              <w:rPr>
+                <w:noProof/>
+                <w:webHidden/>
+              </w:rPr>
+              <w:instrText xml:space="preserve"> PAGEREF _Toc339541144 \h </w:instrText>
+            </w:r>
+            <w:r>
+              <w:rPr>
+                <w:noProof/>
+                <w:webHidden/>
+              </w:rPr>
+            </w:r>
+            <w:r>
+              <w:rPr>
+                <w:noProof/>
+                <w:webHidden/>
+              </w:rPr>
+              <w:fldChar w:fldCharType="separate"/>
+            </w:r>
+            <w:r>
+              <w:rPr>
+                <w:noProof/>
+                <w:webHidden/>
+              </w:rPr>
+              <w:t>10</w:t>
             </w:r>
             <w:r>
               <w:rPr>
@@ -578,13 +1193,13 @@
               <w:noProof/>
             </w:rPr>
           </w:pPr>
-          <w:hyperlink w:anchor="_Toc338237557" w:history="1">
+          <w:hyperlink w:anchor="_Toc339541145" w:history="1">
             <w:r>
               <w:rPr>
                 <w:rStyle w:val="Hyperlink"/>
                 <w:noProof/>
               </w:rPr>
-              <w:t>Functional Description</w:t>
+              <w:t>Circuit Design</w:t>
             </w:r>
             <w:r>
               <w:rPr>
@@ -605,7 +1220,7 @@
                 <w:noProof/>
                 <w:webHidden/>
               </w:rPr>
-              <w:instrText xml:space="preserve"> PAGEREF _Toc338237557 \h </w:instrText>
+              <w:instrText xml:space="preserve"> PAGEREF _Toc339541145 \h </w:instrText>
             </w:r>
             <w:r>
               <w:rPr>
@@ -625,7 +1240,7 @@
                 <w:noProof/>
                 <w:webHidden/>
               </w:rPr>
-              <w:t>7</w:t>
+              <w:t>12</w:t>
             </w:r>
             <w:r>
               <w:rPr>
@@ -647,13 +1262,13 @@
               <w:noProof/>
             </w:rPr>
           </w:pPr>
-          <w:hyperlink w:anchor="_Toc338237558" w:history="1">
+          <w:hyperlink w:anchor="_Toc339541146" w:history="1">
             <w:r>
               <w:rPr>
                 <w:rStyle w:val="Hyperlink"/>
                 <w:noProof/>
               </w:rPr>
-              <w:t>Power Input</w:t>
+              <w:t>Modulating AFSK Signals</w:t>
             </w:r>
             <w:r>
               <w:rPr>
@@ -674,7 +1289,7 @@
                 <w:noProof/>
                 <w:webHidden/>
               </w:rPr>
-              <w:instrText xml:space="preserve"> PAGEREF _Toc338237558 \h </w:instrText>
+              <w:instrText xml:space="preserve"> PAGEREF _Toc339541146 \h </w:instrText>
             </w:r>
             <w:r>
               <w:rPr>
@@ -694,7 +1309,7 @@
                 <w:noProof/>
                 <w:webHidden/>
               </w:rPr>
-              <w:t>7</w:t>
+              <w:t>12</w:t>
             </w:r>
             <w:r>
               <w:rPr>
@@ -716,13 +1331,13 @@
               <w:noProof/>
             </w:rPr>
           </w:pPr>
-          <w:hyperlink w:anchor="_Toc338237559" w:history="1">
+          <w:hyperlink w:anchor="_Toc339541147" w:history="1">
             <w:r>
               <w:rPr>
                 <w:rStyle w:val="Hyperlink"/>
                 <w:noProof/>
               </w:rPr>
-              <w:t>Push to Talk</w:t>
+              <w:t>Demodulating AFSK Signals</w:t>
             </w:r>
             <w:r>
               <w:rPr>
@@ -743,7 +1358,7 @@
                 <w:noProof/>
                 <w:webHidden/>
               </w:rPr>
-              <w:instrText xml:space="preserve"> PAGEREF _Toc338237559 \h </w:instrText>
+              <w:instrText xml:space="preserve"> PAGEREF _Toc339541147 \h </w:instrText>
             </w:r>
             <w:r>
               <w:rPr>
@@ -763,7 +1378,7 @@
                 <w:noProof/>
                 <w:webHidden/>
               </w:rPr>
-              <w:t>8</w:t>
+              <w:t>13</w:t>
             </w:r>
             <w:r>
               <w:rPr>
@@ -785,13 +1400,13 @@
               <w:noProof/>
             </w:rPr>
           </w:pPr>
-          <w:hyperlink w:anchor="_Toc338237560" w:history="1">
+          <w:hyperlink w:anchor="_Toc339541148" w:history="1">
             <w:r>
               <w:rPr>
                 <w:rStyle w:val="Hyperlink"/>
                 <w:noProof/>
               </w:rPr>
-              <w:t>AFSK Modulator</w:t>
+              <w:t>Interfacing with the Radio</w:t>
             </w:r>
             <w:r>
               <w:rPr>
@@ -812,7 +1427,7 @@
                 <w:noProof/>
                 <w:webHidden/>
               </w:rPr>
-              <w:instrText xml:space="preserve"> PAGEREF _Toc338237560 \h </w:instrText>
+              <w:instrText xml:space="preserve"> PAGEREF _Toc339541148 \h </w:instrText>
             </w:r>
             <w:r>
               <w:rPr>
@@ -832,7 +1447,7 @@
                 <w:noProof/>
                 <w:webHidden/>
               </w:rPr>
-              <w:t>9</w:t>
+              <w:t>14</w:t>
             </w:r>
             <w:r>
               <w:rPr>
@@ -854,13 +1469,13 @@
               <w:noProof/>
             </w:rPr>
           </w:pPr>
-          <w:hyperlink w:anchor="_Toc338237561" w:history="1">
+          <w:hyperlink w:anchor="_Toc339541149" w:history="1">
             <w:r>
               <w:rPr>
                 <w:rStyle w:val="Hyperlink"/>
                 <w:noProof/>
               </w:rPr>
-              <w:t>AFSK Demodulator</w:t>
+              <w:t>Receiving position information from the GPSr</w:t>
             </w:r>
             <w:r>
               <w:rPr>
@@ -881,7 +1496,7 @@
                 <w:noProof/>
                 <w:webHidden/>
               </w:rPr>
-              <w:instrText xml:space="preserve"> PAGEREF _Toc338237561 \h </w:instrText>
+              <w:instrText xml:space="preserve"> PAGEREF _Toc339541149 \h </w:instrText>
             </w:r>
             <w:r>
               <w:rPr>
@@ -901,7 +1516,7 @@
                 <w:noProof/>
                 <w:webHidden/>
               </w:rPr>
-              <w:t>9</w:t>
+              <w:t>15</w:t>
             </w:r>
             <w:r>
               <w:rPr>
@@ -923,13 +1538,13 @@
               <w:noProof/>
             </w:rPr>
           </w:pPr>
-          <w:hyperlink w:anchor="_Toc338237562" w:history="1">
+          <w:hyperlink w:anchor="_Toc339541150" w:history="1">
             <w:r>
               <w:rPr>
                 <w:rStyle w:val="Hyperlink"/>
                 <w:noProof/>
               </w:rPr>
-              <w:t>GPSr</w:t>
+              <w:t>Interfacing with the Computer</w:t>
             </w:r>
             <w:r>
               <w:rPr>
@@ -950,7 +1565,7 @@
                 <w:noProof/>
                 <w:webHidden/>
               </w:rPr>
-              <w:instrText xml:space="preserve"> PAGEREF _Toc338237562 \h </w:instrText>
+              <w:instrText xml:space="preserve"> PAGEREF _Toc339541150 \h </w:instrText>
             </w:r>
             <w:r>
               <w:rPr>
@@ -970,7 +1585,7 @@
                 <w:noProof/>
                 <w:webHidden/>
               </w:rPr>
-              <w:t>10</w:t>
+              <w:t>15</w:t>
             </w:r>
             <w:r>
               <w:rPr>
@@ -992,13 +1607,13 @@
               <w:noProof/>
             </w:rPr>
           </w:pPr>
-          <w:hyperlink w:anchor="_Toc338237563" w:history="1">
+          <w:hyperlink w:anchor="_Toc339541151" w:history="1">
             <w:r>
               <w:rPr>
                 <w:rStyle w:val="Hyperlink"/>
                 <w:noProof/>
               </w:rPr>
-              <w:t>USB/Serial</w:t>
+              <w:t>Power Section</w:t>
             </w:r>
             <w:r>
               <w:rPr>
@@ -1019,7 +1634,7 @@
                 <w:noProof/>
                 <w:webHidden/>
               </w:rPr>
-              <w:instrText xml:space="preserve"> PAGEREF _Toc338237563 \h </w:instrText>
+              <w:instrText xml:space="preserve"> PAGEREF _Toc339541151 \h </w:instrText>
             </w:r>
             <w:r>
               <w:rPr>
@@ -1039,7 +1654,76 @@
                 <w:noProof/>
                 <w:webHidden/>
               </w:rPr>
-              <w:t>10</w:t>
+              <w:t>16</w:t>
+            </w:r>
+            <w:r>
+              <w:rPr>
+                <w:noProof/>
+                <w:webHidden/>
+              </w:rPr>
+              <w:fldChar w:fldCharType="end"/>
+            </w:r>
+          </w:hyperlink>
+        </w:p>
+        <w:p>
+          <w:pPr>
+            <w:pStyle w:val="TOC2"/>
+            <w:tabs>
+              <w:tab w:val="right" w:leader="dot" w:pos="9350"/>
+            </w:tabs>
+            <w:rPr>
+              <w:rFonts w:eastAsiaTheme="minorEastAsia"/>
+              <w:noProof/>
+            </w:rPr>
+          </w:pPr>
+          <w:hyperlink w:anchor="_Toc339541152" w:history="1">
+            <w:r>
+              <w:rPr>
+                <w:rStyle w:val="Hyperlink"/>
+                <w:noProof/>
+              </w:rPr>
+              <w:t>Miscellaneous Hardware</w:t>
+            </w:r>
+            <w:r>
+              <w:rPr>
+                <w:noProof/>
+                <w:webHidden/>
+              </w:rPr>
+              <w:tab/>
+            </w:r>
+            <w:r>
+              <w:rPr>
+                <w:noProof/>
+                <w:webHidden/>
+              </w:rPr>
+              <w:fldChar w:fldCharType="begin"/>
+            </w:r>
+            <w:r>
+              <w:rPr>
+                <w:noProof/>
+                <w:webHidden/>
+              </w:rPr>
+              <w:instrText xml:space="preserve"> PAGEREF _Toc339541152 \h </w:instrText>
+            </w:r>
+            <w:r>
+              <w:rPr>
+                <w:noProof/>
+                <w:webHidden/>
+              </w:rPr>
+            </w:r>
+            <w:r>
+              <w:rPr>
+                <w:noProof/>
+                <w:webHidden/>
+              </w:rPr>
+              <w:fldChar w:fldCharType="separate"/>
+            </w:r>
+            <w:r>
+              <w:rPr>
+                <w:noProof/>
+                <w:webHidden/>
+              </w:rPr>
+              <w:t>16</w:t>
             </w:r>
             <w:r>
               <w:rPr>
@@ -1061,13 +1745,13 @@
               <w:noProof/>
             </w:rPr>
           </w:pPr>
-          <w:hyperlink w:anchor="_Toc338237564" w:history="1">
+          <w:hyperlink w:anchor="_Toc339541153" w:history="1">
             <w:r>
               <w:rPr>
                 <w:rStyle w:val="Hyperlink"/>
                 <w:noProof/>
               </w:rPr>
-              <w:t>Circuit Design</w:t>
+              <w:t>Proposed Circuit Diagram</w:t>
             </w:r>
             <w:r>
               <w:rPr>
@@ -1088,7 +1772,7 @@
                 <w:noProof/>
                 <w:webHidden/>
               </w:rPr>
-              <w:instrText xml:space="preserve"> PAGEREF _Toc338237564 \h </w:instrText>
+              <w:instrText xml:space="preserve"> PAGEREF _Toc339541153 \h </w:instrText>
             </w:r>
             <w:r>
               <w:rPr>
@@ -1108,7 +1792,76 @@
                 <w:noProof/>
                 <w:webHidden/>
               </w:rPr>
-              <w:t>12</w:t>
+              <w:t>18</w:t>
+            </w:r>
+            <w:r>
+              <w:rPr>
+                <w:noProof/>
+                <w:webHidden/>
+              </w:rPr>
+              <w:fldChar w:fldCharType="end"/>
+            </w:r>
+          </w:hyperlink>
+        </w:p>
+        <w:p>
+          <w:pPr>
+            <w:pStyle w:val="TOC1"/>
+            <w:tabs>
+              <w:tab w:val="right" w:leader="dot" w:pos="9350"/>
+            </w:tabs>
+            <w:rPr>
+              <w:rFonts w:eastAsiaTheme="minorEastAsia"/>
+              <w:noProof/>
+            </w:rPr>
+          </w:pPr>
+          <w:hyperlink w:anchor="_Toc339541154" w:history="1">
+            <w:r>
+              <w:rPr>
+                <w:rStyle w:val="Hyperlink"/>
+                <w:noProof/>
+              </w:rPr>
+              <w:t>Proposed Bill of Materials</w:t>
+            </w:r>
+            <w:r>
+              <w:rPr>
+                <w:noProof/>
+                <w:webHidden/>
+              </w:rPr>
+              <w:tab/>
+            </w:r>
+            <w:r>
+              <w:rPr>
+                <w:noProof/>
+                <w:webHidden/>
+              </w:rPr>
+              <w:fldChar w:fldCharType="begin"/>
+            </w:r>
+            <w:r>
+              <w:rPr>
+                <w:noProof/>
+                <w:webHidden/>
+              </w:rPr>
+              <w:instrText xml:space="preserve"> PAGEREF _Toc339541154 \h </w:instrText>
+            </w:r>
+            <w:r>
+              <w:rPr>
+                <w:noProof/>
+                <w:webHidden/>
+              </w:rPr>
+            </w:r>
+            <w:r>
+              <w:rPr>
+                <w:noProof/>
+                <w:webHidden/>
+              </w:rPr>
+              <w:fldChar w:fldCharType="separate"/>
+            </w:r>
+            <w:r>
+              <w:rPr>
+                <w:noProof/>
+                <w:webHidden/>
+              </w:rPr>
+              <w:t>22</w:t>
             </w:r>
             <w:r>
               <w:rPr>
@@ -1130,13 +1883,13 @@
               <w:noProof/>
             </w:rPr>
           </w:pPr>
-          <w:hyperlink w:anchor="_Toc338237565" w:history="1">
+          <w:hyperlink w:anchor="_Toc339541155" w:history="1">
             <w:r>
               <w:rPr>
                 <w:rStyle w:val="Hyperlink"/>
                 <w:noProof/>
               </w:rPr>
-              <w:t>Modulating AFSK Signals</w:t>
+              <w:t>Additional Materials</w:t>
             </w:r>
             <w:r>
               <w:rPr>
@@ -1157,7 +1910,7 @@
                 <w:noProof/>
                 <w:webHidden/>
               </w:rPr>
-              <w:instrText xml:space="preserve"> PAGEREF _Toc338237565 \h </w:instrText>
+              <w:instrText xml:space="preserve"> PAGEREF _Toc339541155 \h </w:instrText>
             </w:r>
             <w:r>
               <w:rPr>
@@ -1177,421 +1930,7 @@
                 <w:noProof/>
                 <w:webHidden/>
               </w:rPr>
-              <w:t>12</w:t>
-            </w:r>
-            <w:r>
-              <w:rPr>
-                <w:noProof/>
-                <w:webHidden/>
-              </w:rPr>
-              <w:fldChar w:fldCharType="end"/>
-            </w:r>
-          </w:hyperlink>
-        </w:p>
-        <w:p>
-          <w:pPr>
-            <w:pStyle w:val="TOC2"/>
-            <w:tabs>
-              <w:tab w:val="right" w:leader="dot" w:pos="9350"/>
-            </w:tabs>
-            <w:rPr>
-              <w:rFonts w:eastAsiaTheme="minorEastAsia"/>
-              <w:noProof/>
-            </w:rPr>
-          </w:pPr>
-          <w:hyperlink w:anchor="_Toc338237566" w:history="1">
-            <w:r>
-              <w:rPr>
-                <w:rStyle w:val="Hyperlink"/>
-                <w:noProof/>
-              </w:rPr>
-              <w:t>Demodulating AFSK Signals</w:t>
-            </w:r>
-            <w:r>
-              <w:rPr>
-                <w:noProof/>
-                <w:webHidden/>
-              </w:rPr>
-              <w:tab/>
-            </w:r>
-            <w:r>
-              <w:rPr>
-                <w:noProof/>
-                <w:webHidden/>
-              </w:rPr>
-              <w:fldChar w:fldCharType="begin"/>
-            </w:r>
-            <w:r>
-              <w:rPr>
-                <w:noProof/>
-                <w:webHidden/>
-              </w:rPr>
-              <w:instrText xml:space="preserve"> PAGEREF _Toc338237566 \h </w:instrText>
-            </w:r>
-            <w:r>
-              <w:rPr>
-                <w:noProof/>
-                <w:webHidden/>
-              </w:rPr>
-            </w:r>
-            <w:r>
-              <w:rPr>
-                <w:noProof/>
-                <w:webHidden/>
-              </w:rPr>
-              <w:fldChar w:fldCharType="separate"/>
-            </w:r>
-            <w:r>
-              <w:rPr>
-                <w:noProof/>
-                <w:webHidden/>
-              </w:rPr>
-              <w:t>13</w:t>
-            </w:r>
-            <w:r>
-              <w:rPr>
-                <w:noProof/>
-                <w:webHidden/>
-              </w:rPr>
-              <w:fldChar w:fldCharType="end"/>
-            </w:r>
-          </w:hyperlink>
-        </w:p>
-        <w:p>
-          <w:pPr>
-            <w:pStyle w:val="TOC2"/>
-            <w:tabs>
-              <w:tab w:val="right" w:leader="dot" w:pos="9350"/>
-            </w:tabs>
-            <w:rPr>
-              <w:rFonts w:eastAsiaTheme="minorEastAsia"/>
-              <w:noProof/>
-            </w:rPr>
-          </w:pPr>
-          <w:hyperlink w:anchor="_Toc338237567" w:history="1">
-            <w:r>
-              <w:rPr>
-                <w:rStyle w:val="Hyperlink"/>
-                <w:noProof/>
-              </w:rPr>
-              <w:t>Interfacing with the Radio</w:t>
-            </w:r>
-            <w:r>
-              <w:rPr>
-                <w:noProof/>
-                <w:webHidden/>
-              </w:rPr>
-              <w:tab/>
-            </w:r>
-            <w:r>
-              <w:rPr>
-                <w:noProof/>
-                <w:webHidden/>
-              </w:rPr>
-              <w:fldChar w:fldCharType="begin"/>
-            </w:r>
-            <w:r>
-              <w:rPr>
-                <w:noProof/>
-                <w:webHidden/>
-              </w:rPr>
-              <w:instrText xml:space="preserve"> PAGEREF _Toc338237567 \h </w:instrText>
-            </w:r>
-            <w:r>
-              <w:rPr>
-                <w:noProof/>
-                <w:webHidden/>
-              </w:rPr>
-            </w:r>
-            <w:r>
-              <w:rPr>
-                <w:noProof/>
-                <w:webHidden/>
-              </w:rPr>
-              <w:fldChar w:fldCharType="separate"/>
-            </w:r>
-            <w:r>
-              <w:rPr>
-                <w:noProof/>
-                <w:webHidden/>
-              </w:rPr>
-              <w:t>14</w:t>
-            </w:r>
-            <w:r>
-              <w:rPr>
-                <w:noProof/>
-                <w:webHidden/>
-              </w:rPr>
-              <w:fldChar w:fldCharType="end"/>
-            </w:r>
-          </w:hyperlink>
-        </w:p>
-        <w:p>
-          <w:pPr>
-            <w:pStyle w:val="TOC2"/>
-            <w:tabs>
-              <w:tab w:val="right" w:leader="dot" w:pos="9350"/>
-            </w:tabs>
-            <w:rPr>
-              <w:rFonts w:eastAsiaTheme="minorEastAsia"/>
-              <w:noProof/>
-            </w:rPr>
-          </w:pPr>
-          <w:hyperlink w:anchor="_Toc338237568" w:history="1">
-            <w:r>
-              <w:rPr>
-                <w:rStyle w:val="Hyperlink"/>
-                <w:noProof/>
-              </w:rPr>
-              <w:t>Receiving position information from the GPSr</w:t>
-            </w:r>
-            <w:r>
-              <w:rPr>
-                <w:noProof/>
-                <w:webHidden/>
-              </w:rPr>
-              <w:tab/>
-            </w:r>
-            <w:r>
-              <w:rPr>
-                <w:noProof/>
-                <w:webHidden/>
-              </w:rPr>
-              <w:fldChar w:fldCharType="begin"/>
-            </w:r>
-            <w:r>
-              <w:rPr>
-                <w:noProof/>
-                <w:webHidden/>
-              </w:rPr>
-              <w:instrText xml:space="preserve"> PAGEREF _Toc338237568 \h </w:instrText>
-            </w:r>
-            <w:r>
-              <w:rPr>
-                <w:noProof/>
-                <w:webHidden/>
-              </w:rPr>
-            </w:r>
-            <w:r>
-              <w:rPr>
-                <w:noProof/>
-                <w:webHidden/>
-              </w:rPr>
-              <w:fldChar w:fldCharType="separate"/>
-            </w:r>
-            <w:r>
-              <w:rPr>
-                <w:noProof/>
-                <w:webHidden/>
-              </w:rPr>
-              <w:t>15</w:t>
-            </w:r>
-            <w:r>
-              <w:rPr>
-                <w:noProof/>
-                <w:webHidden/>
-              </w:rPr>
-              <w:fldChar w:fldCharType="end"/>
-            </w:r>
-          </w:hyperlink>
-        </w:p>
-        <w:p>
-          <w:pPr>
-            <w:pStyle w:val="TOC2"/>
-            <w:tabs>
-              <w:tab w:val="right" w:leader="dot" w:pos="9350"/>
-            </w:tabs>
-            <w:rPr>
-              <w:rFonts w:eastAsiaTheme="minorEastAsia"/>
-              <w:noProof/>
-            </w:rPr>
-          </w:pPr>
-          <w:hyperlink w:anchor="_Toc338237569" w:history="1">
-            <w:r>
-              <w:rPr>
-                <w:rStyle w:val="Hyperlink"/>
-                <w:noProof/>
-              </w:rPr>
-              <w:t>Interfacing with the Computer</w:t>
-            </w:r>
-            <w:r>
-              <w:rPr>
-                <w:noProof/>
-                <w:webHidden/>
-              </w:rPr>
-              <w:tab/>
-            </w:r>
-            <w:r>
-              <w:rPr>
-                <w:noProof/>
-                <w:webHidden/>
-              </w:rPr>
-              <w:fldChar w:fldCharType="begin"/>
-            </w:r>
-            <w:r>
-              <w:rPr>
-                <w:noProof/>
-                <w:webHidden/>
-              </w:rPr>
-              <w:instrText xml:space="preserve"> PAGEREF _Toc338237569 \h </w:instrText>
-            </w:r>
-            <w:r>
-              <w:rPr>
-                <w:noProof/>
-                <w:webHidden/>
-              </w:rPr>
-            </w:r>
-            <w:r>
-              <w:rPr>
-                <w:noProof/>
-                <w:webHidden/>
-              </w:rPr>
-              <w:fldChar w:fldCharType="separate"/>
-            </w:r>
-            <w:r>
-              <w:rPr>
-                <w:noProof/>
-                <w:webHidden/>
-              </w:rPr>
-              <w:t>15</w:t>
-            </w:r>
-            <w:r>
-              <w:rPr>
-                <w:noProof/>
-                <w:webHidden/>
-              </w:rPr>
-              <w:fldChar w:fldCharType="end"/>
-            </w:r>
-          </w:hyperlink>
-        </w:p>
-        <w:p>
-          <w:pPr>
-            <w:pStyle w:val="TOC2"/>
-            <w:tabs>
-              <w:tab w:val="right" w:leader="dot" w:pos="9350"/>
-            </w:tabs>
-            <w:rPr>
-              <w:rFonts w:eastAsiaTheme="minorEastAsia"/>
-              <w:noProof/>
-            </w:rPr>
-          </w:pPr>
-          <w:hyperlink w:anchor="_Toc338237570" w:history="1">
-            <w:r>
-              <w:rPr>
-                <w:rStyle w:val="Hyperlink"/>
-                <w:noProof/>
-              </w:rPr>
-              <w:t>Power Section</w:t>
-            </w:r>
-            <w:r>
-              <w:rPr>
-                <w:noProof/>
-                <w:webHidden/>
-              </w:rPr>
-              <w:tab/>
-            </w:r>
-            <w:r>
-              <w:rPr>
-                <w:noProof/>
-                <w:webHidden/>
-              </w:rPr>
-              <w:fldChar w:fldCharType="begin"/>
-            </w:r>
-            <w:r>
-              <w:rPr>
-                <w:noProof/>
-                <w:webHidden/>
-              </w:rPr>
-              <w:instrText xml:space="preserve"> PAGEREF _Toc338237570 \h </w:instrText>
-            </w:r>
-            <w:r>
-              <w:rPr>
-                <w:noProof/>
-                <w:webHidden/>
-              </w:rPr>
-            </w:r>
-            <w:r>
-              <w:rPr>
-                <w:noProof/>
-                <w:webHidden/>
-              </w:rPr>
-              <w:fldChar w:fldCharType="separate"/>
-            </w:r>
-            <w:r>
-              <w:rPr>
-                <w:noProof/>
-                <w:webHidden/>
-              </w:rPr>
-              <w:t>16</w:t>
-            </w:r>
-            <w:r>
-              <w:rPr>
-                <w:noProof/>
-                <w:webHidden/>
-              </w:rPr>
-              <w:fldChar w:fldCharType="end"/>
-            </w:r>
-          </w:hyperlink>
-        </w:p>
-        <w:p>
-          <w:pPr>
-            <w:pStyle w:val="TOC2"/>
-            <w:tabs>
-              <w:tab w:val="right" w:leader="dot" w:pos="9350"/>
-            </w:tabs>
-            <w:rPr>
-              <w:rFonts w:eastAsiaTheme="minorEastAsia"/>
-              <w:noProof/>
-            </w:rPr>
-          </w:pPr>
-          <w:hyperlink w:anchor="_Toc338237571" w:history="1">
-            <w:r>
-              <w:rPr>
-                <w:rStyle w:val="Hyperlink"/>
-                <w:noProof/>
-              </w:rPr>
-              <w:t>Miscellaneous Hardware</w:t>
-            </w:r>
-            <w:r>
-              <w:rPr>
-                <w:noProof/>
-                <w:webHidden/>
-              </w:rPr>
-              <w:tab/>
-            </w:r>
-            <w:r>
-              <w:rPr>
-                <w:noProof/>
-                <w:webHidden/>
-              </w:rPr>
-              <w:fldChar w:fldCharType="begin"/>
-            </w:r>
-            <w:r>
-              <w:rPr>
-                <w:noProof/>
-                <w:webHidden/>
-              </w:rPr>
-              <w:instrText xml:space="preserve"> PAGEREF _Toc338237571 \h </w:instrText>
-            </w:r>
-            <w:r>
-              <w:rPr>
-                <w:noProof/>
-                <w:webHidden/>
-              </w:rPr>
-            </w:r>
-            <w:r>
-              <w:rPr>
-                <w:noProof/>
-                <w:webHidden/>
-              </w:rPr>
-              <w:fldChar w:fldCharType="separate"/>
-            </w:r>
-            <w:r>
-              <w:rPr>
-                <w:noProof/>
-                <w:webHidden/>
-              </w:rPr>
-              <w:t>16</w:t>
+              <w:t>23</w:t>
             </w:r>
             <w:r>
               <w:rPr>
@@ -1613,13 +1952,13 @@
               <w:noProof/>
             </w:rPr>
           </w:pPr>
-          <w:hyperlink w:anchor="_Toc338237572" w:history="1">
+          <w:hyperlink w:anchor="_Toc339541156" w:history="1">
             <w:r>
               <w:rPr>
                 <w:rStyle w:val="Hyperlink"/>
                 <w:noProof/>
               </w:rPr>
-              <w:t>Proposed Circuit Diagram</w:t>
+              <w:t>Printed Circuit Board Layout</w:t>
             </w:r>
             <w:r>
               <w:rPr>
@@ -1640,7 +1979,7 @@
                 <w:noProof/>
                 <w:webHidden/>
               </w:rPr>
-              <w:instrText xml:space="preserve"> PAGEREF _Toc338237572 \h </w:instrText>
+              <w:instrText xml:space="preserve"> PAGEREF _Toc339541156 \h </w:instrText>
             </w:r>
             <w:r>
               <w:rPr>
@@ -1660,7 +1999,7 @@
                 <w:noProof/>
                 <w:webHidden/>
               </w:rPr>
-              <w:t>18</w:t>
+              <w:t>24</w:t>
             </w:r>
             <w:r>
               <w:rPr>
@@ -1682,13 +2021,13 @@
               <w:noProof/>
             </w:rPr>
           </w:pPr>
-          <w:hyperlink w:anchor="_Toc338237573" w:history="1">
+          <w:hyperlink w:anchor="_Toc339541157" w:history="1">
             <w:r>
               <w:rPr>
                 <w:rStyle w:val="Hyperlink"/>
                 <w:noProof/>
               </w:rPr>
-              <w:t>Proposed Bill of Materials</w:t>
+              <w:t>Approximate Timeline</w:t>
             </w:r>
             <w:r>
               <w:rPr>
@@ -1709,7 +2048,7 @@
                 <w:noProof/>
                 <w:webHidden/>
               </w:rPr>
-              <w:instrText xml:space="preserve"> PAGEREF _Toc338237573 \h </w:instrText>
+              <w:instrText xml:space="preserve"> PAGEREF _Toc339541157 \h </w:instrText>
             </w:r>
             <w:r>
               <w:rPr>
@@ -1729,76 +2068,7 @@
                 <w:noProof/>
                 <w:webHidden/>
               </w:rPr>
-              <w:t>22</w:t>
-            </w:r>
-            <w:r>
-              <w:rPr>
-                <w:noProof/>
-                <w:webHidden/>
-              </w:rPr>
-              <w:fldChar w:fldCharType="end"/>
-            </w:r>
-          </w:hyperlink>
-        </w:p>
-        <w:p>
-          <w:pPr>
-            <w:pStyle w:val="TOC2"/>
-            <w:tabs>
-              <w:tab w:val="right" w:leader="dot" w:pos="9350"/>
-            </w:tabs>
-            <w:rPr>
-              <w:rFonts w:eastAsiaTheme="minorEastAsia"/>
-              <w:noProof/>
-            </w:rPr>
-          </w:pPr>
-          <w:hyperlink w:anchor="_Toc338237574" w:history="1">
-            <w:r>
-              <w:rPr>
-                <w:rStyle w:val="Hyperlink"/>
-                <w:noProof/>
-              </w:rPr>
-              <w:t>Additional Materials</w:t>
-            </w:r>
-            <w:r>
-              <w:rPr>
-                <w:noProof/>
-                <w:webHidden/>
-              </w:rPr>
-              <w:tab/>
-            </w:r>
-            <w:r>
-              <w:rPr>
-                <w:noProof/>
-                <w:webHidden/>
-              </w:rPr>
-              <w:fldChar w:fldCharType="begin"/>
-            </w:r>
-            <w:r>
-              <w:rPr>
-                <w:noProof/>
-                <w:webHidden/>
-              </w:rPr>
-              <w:instrText xml:space="preserve"> PAGEREF _Toc338237574 \h </w:instrText>
-            </w:r>
-            <w:r>
-              <w:rPr>
-                <w:noProof/>
-                <w:webHidden/>
-              </w:rPr>
-            </w:r>
-            <w:r>
-              <w:rPr>
-                <w:noProof/>
-                <w:webHidden/>
-              </w:rPr>
-              <w:fldChar w:fldCharType="separate"/>
-            </w:r>
-            <w:r>
-              <w:rPr>
-                <w:noProof/>
-                <w:webHidden/>
-              </w:rPr>
-              <w:t>23</w:t>
+              <w:t>25</w:t>
             </w:r>
             <w:r>
               <w:rPr>
@@ -1820,13 +2090,13 @@
               <w:noProof/>
             </w:rPr>
           </w:pPr>
-          <w:hyperlink w:anchor="_Toc338237575" w:history="1">
+          <w:hyperlink w:anchor="_Toc339541158" w:history="1">
             <w:r>
               <w:rPr>
                 <w:rStyle w:val="Hyperlink"/>
                 <w:noProof/>
               </w:rPr>
-              <w:t>Printed Circuit Board Layout</w:t>
+              <w:t>Draft Product Specification</w:t>
             </w:r>
             <w:r>
               <w:rPr>
@@ -1847,7 +2117,7 @@
                 <w:noProof/>
                 <w:webHidden/>
               </w:rPr>
-              <w:instrText xml:space="preserve"> PAGEREF _Toc338237575 \h </w:instrText>
+              <w:instrText xml:space="preserve"> PAGEREF _Toc339541158 \h </w:instrText>
             </w:r>
             <w:r>
               <w:rPr>
@@ -1867,7 +2137,7 @@
                 <w:noProof/>
                 <w:webHidden/>
               </w:rPr>
-              <w:t>24</w:t>
+              <w:t>26</w:t>
             </w:r>
             <w:r>
               <w:rPr>
@@ -1889,13 +2159,13 @@
               <w:noProof/>
             </w:rPr>
           </w:pPr>
-          <w:hyperlink w:anchor="_Toc338237576" w:history="1">
+          <w:hyperlink w:anchor="_Toc339541159" w:history="1">
             <w:r>
               <w:rPr>
                 <w:rStyle w:val="Hyperlink"/>
                 <w:noProof/>
               </w:rPr>
-              <w:t>Approximate Timeline</w:t>
+              <w:t>Conclusion</w:t>
             </w:r>
             <w:r>
               <w:rPr>
@@ -1916,7 +2186,7 @@
                 <w:noProof/>
                 <w:webHidden/>
               </w:rPr>
-              <w:instrText xml:space="preserve"> PAGEREF _Toc338237576 \h </w:instrText>
+              <w:instrText xml:space="preserve"> PAGEREF _Toc339541159 \h </w:instrText>
             </w:r>
             <w:r>
               <w:rPr>
@@ -1936,7 +2206,7 @@
                 <w:noProof/>
                 <w:webHidden/>
               </w:rPr>
-              <w:t>25</w:t>
+              <w:t>27</w:t>
             </w:r>
             <w:r>
               <w:rPr>
@@ -1958,13 +2228,13 @@
               <w:noProof/>
             </w:rPr>
           </w:pPr>
-          <w:hyperlink w:anchor="_Toc338237577" w:history="1">
+          <w:hyperlink w:anchor="_Toc339541160" w:history="1">
             <w:r>
               <w:rPr>
                 <w:rStyle w:val="Hyperlink"/>
                 <w:noProof/>
               </w:rPr>
-              <w:t>Draft Product Specification</w:t>
+              <w:t>References</w:t>
             </w:r>
             <w:r>
               <w:rPr>
@@ -1985,145 +2255,7 @@
                 <w:noProof/>
                 <w:webHidden/>
               </w:rPr>
-              <w:instrText xml:space="preserve"> PAGEREF _Toc338237577 \h </w:instrText>
-            </w:r>
-            <w:r>
-              <w:rPr>
-                <w:noProof/>
-                <w:webHidden/>
-              </w:rPr>
-            </w:r>
-            <w:r>
-              <w:rPr>
-                <w:noProof/>
-                <w:webHidden/>
-              </w:rPr>
-              <w:fldChar w:fldCharType="separate"/>
-            </w:r>
-            <w:r>
-              <w:rPr>
-                <w:noProof/>
-                <w:webHidden/>
-              </w:rPr>
-              <w:t>26</w:t>
-            </w:r>
-            <w:r>
-              <w:rPr>
-                <w:noProof/>
-                <w:webHidden/>
-              </w:rPr>
-              <w:fldChar w:fldCharType="end"/>
-            </w:r>
-          </w:hyperlink>
-        </w:p>
-        <w:p>
-          <w:pPr>
-            <w:pStyle w:val="TOC1"/>
-            <w:tabs>
-              <w:tab w:val="right" w:leader="dot" w:pos="9350"/>
-            </w:tabs>
-            <w:rPr>
-              <w:rFonts w:eastAsiaTheme="minorEastAsia"/>
-              <w:noProof/>
-            </w:rPr>
-          </w:pPr>
-          <w:hyperlink w:anchor="_Toc338237578" w:history="1">
-            <w:r>
-              <w:rPr>
-                <w:rStyle w:val="Hyperlink"/>
-                <w:noProof/>
-              </w:rPr>
-              <w:t>Conclusion</w:t>
-            </w:r>
-            <w:r>
-              <w:rPr>
-                <w:noProof/>
-                <w:webHidden/>
-              </w:rPr>
-              <w:tab/>
-            </w:r>
-            <w:r>
-              <w:rPr>
-                <w:noProof/>
-                <w:webHidden/>
-              </w:rPr>
-              <w:fldChar w:fldCharType="begin"/>
-            </w:r>
-            <w:r>
-              <w:rPr>
-                <w:noProof/>
-                <w:webHidden/>
-              </w:rPr>
-              <w:instrText xml:space="preserve"> PAGEREF _Toc338237578 \h </w:instrText>
-            </w:r>
-            <w:r>
-              <w:rPr>
-                <w:noProof/>
-                <w:webHidden/>
-              </w:rPr>
-            </w:r>
-            <w:r>
-              <w:rPr>
-                <w:noProof/>
-                <w:webHidden/>
-              </w:rPr>
-              <w:fldChar w:fldCharType="separate"/>
-            </w:r>
-            <w:r>
-              <w:rPr>
-                <w:noProof/>
-                <w:webHidden/>
-              </w:rPr>
-              <w:t>27</w:t>
-            </w:r>
-            <w:r>
-              <w:rPr>
-                <w:noProof/>
-                <w:webHidden/>
-              </w:rPr>
-              <w:fldChar w:fldCharType="end"/>
-            </w:r>
-          </w:hyperlink>
-        </w:p>
-        <w:p>
-          <w:pPr>
-            <w:pStyle w:val="TOC1"/>
-            <w:tabs>
-              <w:tab w:val="right" w:leader="dot" w:pos="9350"/>
-            </w:tabs>
-            <w:rPr>
-              <w:rFonts w:eastAsiaTheme="minorEastAsia"/>
-              <w:noProof/>
-            </w:rPr>
-          </w:pPr>
-          <w:hyperlink w:anchor="_Toc338237579" w:history="1">
-            <w:r>
-              <w:rPr>
-                <w:rStyle w:val="Hyperlink"/>
-                <w:noProof/>
-              </w:rPr>
-              <w:t>References</w:t>
-            </w:r>
-            <w:r>
-              <w:rPr>
-                <w:noProof/>
-                <w:webHidden/>
-              </w:rPr>
-              <w:tab/>
-            </w:r>
-            <w:r>
-              <w:rPr>
-                <w:noProof/>
-                <w:webHidden/>
-              </w:rPr>
-              <w:fldChar w:fldCharType="begin"/>
-            </w:r>
-            <w:r>
-              <w:rPr>
-                <w:noProof/>
-                <w:webHidden/>
-              </w:rPr>
-              <w:instrText xml:space="preserve"> PAGEREF _Toc338237579 \h </w:instrText>
+              <w:instrText xml:space="preserve"> PAGEREF _Toc339541160 \h </w:instrText>
             </w:r>
             <w:r>
               <w:rPr>
@@ -2177,7 +2309,7 @@
       <w:pPr>
         <w:pStyle w:val="Heading1"/>
       </w:pPr>
-      <w:bookmarkStart w:id="2" w:name="_Toc338237556"/>
+      <w:bookmarkStart w:id="2" w:name="_Toc339541134"/>
       <w:r>
         <w:lastRenderedPageBreak/>
         <w:t>Introduction</w:t>
@@ -2203,6 +2335,16 @@
       </w:r>
     </w:p>
     <w:p>
+      <w:pPr>
+        <w:pStyle w:val="Heading2"/>
+      </w:pPr>
+      <w:bookmarkStart w:id="3" w:name="_Toc339541135"/>
+      <w:r>
+        <w:t>Project Overview</w:t>
+      </w:r>
+      <w:bookmarkEnd w:id="3"/>
+    </w:p>
+    <w:p>
       <w:r>
         <w:tab/>
         <w:t>Terminal Node Controllers operate</w:t>
@@ -2244,20 +2386,26 @@
         <w:t xml:space="preserve"> encoding</w:t>
       </w:r>
       <w:r>
-        <w:t xml:space="preserve"> is not specific to Terminal Node Controllers; it is also used in Universal Serial Bus (USB </w:t>
-      </w:r>
-      <w:r>
-        <w:t xml:space="preserve">Mode 1). The interface to the computer is left up to the implementer, but it has traditionally been RS232 (serial). At the data-link layer, computers can send and receive protocol </w:t>
+        <w:t xml:space="preserve"> is not specific to Terminal Node Controllers; it is also used in </w:t>
       </w:r>
       <w:r>
         <w:lastRenderedPageBreak/>
-        <w:t xml:space="preserve">frames to and from the TNC via the </w:t>
+        <w:t xml:space="preserve">Universal Serial Bus (USB </w:t>
+      </w:r>
+      <w:r>
+        <w:t xml:space="preserve">Mode 1). The interface to the computer is left up to the implementer, but it has traditionally been RS232 (serial). At the data-link layer, computers can send and receive protocol frames to and from the TNC via the </w:t>
       </w:r>
       <w:r>
         <w:t xml:space="preserve">TNC </w:t>
       </w:r>
       <w:r>
-        <w:t>KISS protocol, a modified version of Serial Line Internet Protocol (SLIP)</w:t>
+        <w:t>KISS</w:t>
+      </w:r>
+      <w:r>
+        <w:t xml:space="preserve"> (“Keep It Simple, Stupid”)</w:t>
+      </w:r>
+      <w:r>
+        <w:t xml:space="preserve"> protocol, a modified version of Serial Line Internet Protocol (SLIP)</w:t>
       </w:r>
       <w:r>
         <w:t xml:space="preserve"> commonly used for telephone modems</w:t>
@@ -2267,6 +2415,16 @@
       </w:r>
     </w:p>
     <w:p>
+      <w:pPr>
+        <w:pStyle w:val="Heading2"/>
+      </w:pPr>
+      <w:bookmarkStart w:id="4" w:name="_Toc339541136"/>
+      <w:r>
+        <w:t>Existing Technology</w:t>
+      </w:r>
+      <w:bookmarkEnd w:id="4"/>
+    </w:p>
+    <w:p>
       <w:r>
         <w:tab/>
         <w:t xml:space="preserve">While </w:t>
@@ -2318,7 +2476,11 @@
         <w:t xml:space="preserve"> I hypothesize that the high costs are due to low volume nature of amateur radio</w:t>
       </w:r>
       <w:r>
-        <w:t xml:space="preserve"> equipment sales</w:t>
+        <w:t xml:space="preserve"> equipment </w:t>
+      </w:r>
+      <w:r>
+        <w:lastRenderedPageBreak/>
+        <w:t>sales</w:t>
       </w:r>
       <w:r>
         <w:t xml:space="preserve"> and the manpower needed to design</w:t>
@@ -2351,11 +2513,7 @@
         <w:t>.</w:t>
       </w:r>
       <w:r>
-        <w:t xml:space="preserve"> However, they all lack some aspect of my </w:t>
-      </w:r>
-      <w:r>
-        <w:lastRenderedPageBreak/>
-        <w:t>project goals.</w:t>
+        <w:t xml:space="preserve"> However, they all lack some aspect of my project goals.</w:t>
       </w:r>
       <w:r>
         <w:t xml:space="preserve"> Here are some examples.</w:t>
@@ -2437,6 +2595,16 @@
       <w:r>
         <w:t xml:space="preserve"> option.</w:t>
       </w:r>
+    </w:p>
+    <w:p>
+      <w:pPr>
+        <w:pStyle w:val="Heading2"/>
+      </w:pPr>
+      <w:bookmarkStart w:id="5" w:name="_Toc339541137"/>
+      <w:r>
+        <w:t>Outline</w:t>
+      </w:r>
+      <w:bookmarkEnd w:id="5"/>
     </w:p>
     <w:p>
       <w:r>
@@ -2478,12 +2646,12 @@
       <w:pPr>
         <w:pStyle w:val="Heading1"/>
       </w:pPr>
-      <w:bookmarkStart w:id="3" w:name="_Toc338237557"/>
+      <w:bookmarkStart w:id="6" w:name="_Toc339541138"/>
       <w:r>
         <w:lastRenderedPageBreak/>
         <w:t>Functional Description</w:t>
       </w:r>
-      <w:bookmarkEnd w:id="3"/>
+      <w:bookmarkEnd w:id="6"/>
     </w:p>
     <w:p>
       <w:pPr>
@@ -2511,6 +2679,7 @@
     <w:p>
       <w:pPr>
         <w:keepNext/>
+        <w:jc w:val="center"/>
       </w:pPr>
       <w:r>
         <w:rPr>
@@ -2569,41 +2738,35 @@
     <w:p>
       <w:pPr>
         <w:pStyle w:val="Caption"/>
+        <w:jc w:val="center"/>
       </w:pPr>
       <w:r>
         <w:t xml:space="preserve">Figure </w:t>
       </w:r>
-      <w:r>
-        <w:fldChar w:fldCharType="begin"/>
-      </w:r>
-      <w:r>
-        <w:instrText xml:space="preserve"> SEQ Figure \* ARABIC </w:instrText>
-      </w:r>
-      <w:r>
-        <w:fldChar w:fldCharType="separate"/>
-      </w:r>
+      <w:fldSimple w:instr=" SEQ Figure \* ARABIC ">
+        <w:r>
+          <w:rPr>
+            <w:noProof/>
+          </w:rPr>
+          <w:t>1</w:t>
+        </w:r>
+      </w:fldSimple>
       <w:r>
         <w:rPr>
           <w:noProof/>
         </w:rPr>
-        <w:t>1</w:t>
-      </w:r>
-      <w:r>
-        <w:rPr>
-          <w:noProof/>
-        </w:rPr>
-        <w:fldChar w:fldCharType="end"/>
+        <w:t xml:space="preserve"> – High Level Block Diagram</w:t>
       </w:r>
     </w:p>
     <w:p>
       <w:pPr>
         <w:pStyle w:val="Heading2"/>
       </w:pPr>
-      <w:bookmarkStart w:id="4" w:name="_Toc338237558"/>
+      <w:bookmarkStart w:id="7" w:name="_Toc339541139"/>
       <w:r>
         <w:t>Power Input</w:t>
       </w:r>
-      <w:bookmarkEnd w:id="4"/>
+      <w:bookmarkEnd w:id="7"/>
     </w:p>
     <w:p>
       <w:r>
@@ -2617,6 +2780,7 @@
     <w:p>
       <w:pPr>
         <w:keepNext/>
+        <w:jc w:val="center"/>
       </w:pPr>
       <w:r>
         <w:rPr>
@@ -2676,41 +2840,35 @@
     <w:p>
       <w:pPr>
         <w:pStyle w:val="Caption"/>
+        <w:jc w:val="center"/>
       </w:pPr>
       <w:r>
         <w:t xml:space="preserve">Figure </w:t>
       </w:r>
-      <w:r>
-        <w:fldChar w:fldCharType="begin"/>
-      </w:r>
-      <w:r>
-        <w:instrText xml:space="preserve"> SEQ Figure \* ARABIC </w:instrText>
-      </w:r>
-      <w:r>
-        <w:fldChar w:fldCharType="separate"/>
-      </w:r>
+      <w:fldSimple w:instr=" SEQ Figure \* ARABIC ">
+        <w:r>
+          <w:rPr>
+            <w:noProof/>
+          </w:rPr>
+          <w:t>2</w:t>
+        </w:r>
+      </w:fldSimple>
       <w:r>
         <w:rPr>
           <w:noProof/>
         </w:rPr>
-        <w:t>2</w:t>
-      </w:r>
-      <w:r>
-        <w:rPr>
-          <w:noProof/>
-        </w:rPr>
-        <w:fldChar w:fldCharType="end"/>
+        <w:t xml:space="preserve"> – Power Section Block Diagram</w:t>
       </w:r>
     </w:p>
     <w:p>
       <w:pPr>
         <w:pStyle w:val="Heading2"/>
       </w:pPr>
-      <w:bookmarkStart w:id="5" w:name="_Toc338237559"/>
+      <w:bookmarkStart w:id="8" w:name="_Toc339541140"/>
       <w:r>
         <w:t>Push to Talk</w:t>
       </w:r>
-      <w:bookmarkEnd w:id="5"/>
+      <w:bookmarkEnd w:id="8"/>
     </w:p>
     <w:p>
       <w:r>
@@ -2775,6 +2933,7 @@
     <w:p>
       <w:pPr>
         <w:keepNext/>
+        <w:jc w:val="center"/>
       </w:pPr>
       <w:r>
         <w:rPr>
@@ -2833,42 +2992,36 @@
     <w:p>
       <w:pPr>
         <w:pStyle w:val="Caption"/>
+        <w:jc w:val="center"/>
       </w:pPr>
       <w:r>
         <w:t xml:space="preserve">Figure </w:t>
       </w:r>
-      <w:r>
-        <w:fldChar w:fldCharType="begin"/>
-      </w:r>
-      <w:r>
-        <w:instrText xml:space="preserve"> SEQ Figure \* ARABIC </w:instrText>
-      </w:r>
-      <w:r>
-        <w:fldChar w:fldCharType="separate"/>
-      </w:r>
+      <w:fldSimple w:instr=" SEQ Figure \* ARABIC ">
+        <w:r>
+          <w:rPr>
+            <w:noProof/>
+          </w:rPr>
+          <w:t>3</w:t>
+        </w:r>
+      </w:fldSimple>
       <w:r>
         <w:rPr>
           <w:noProof/>
         </w:rPr>
-        <w:t>3</w:t>
-      </w:r>
-      <w:r>
-        <w:rPr>
-          <w:noProof/>
-        </w:rPr>
-        <w:fldChar w:fldCharType="end"/>
+        <w:t xml:space="preserve"> – Push to Talk Block Diagram</w:t>
       </w:r>
     </w:p>
     <w:p>
       <w:pPr>
         <w:pStyle w:val="Heading2"/>
       </w:pPr>
-      <w:bookmarkStart w:id="6" w:name="_Toc338237560"/>
+      <w:bookmarkStart w:id="9" w:name="_Toc339541141"/>
       <w:r>
         <w:lastRenderedPageBreak/>
         <w:t>AFSK Modulator</w:t>
       </w:r>
-      <w:bookmarkEnd w:id="6"/>
+      <w:bookmarkEnd w:id="9"/>
     </w:p>
     <w:p>
       <w:r>
@@ -2909,6 +3062,7 @@
     <w:p>
       <w:pPr>
         <w:keepNext/>
+        <w:jc w:val="center"/>
       </w:pPr>
       <w:r>
         <w:rPr>
@@ -2967,41 +3121,35 @@
     <w:p>
       <w:pPr>
         <w:pStyle w:val="Caption"/>
+        <w:jc w:val="center"/>
       </w:pPr>
       <w:r>
         <w:t xml:space="preserve">Figure </w:t>
       </w:r>
-      <w:r>
-        <w:fldChar w:fldCharType="begin"/>
-      </w:r>
-      <w:r>
-        <w:instrText xml:space="preserve"> SEQ Figure \* ARABIC </w:instrText>
-      </w:r>
-      <w:r>
-        <w:fldChar w:fldCharType="separate"/>
-      </w:r>
+      <w:fldSimple w:instr=" SEQ Figure \* ARABIC ">
+        <w:r>
+          <w:rPr>
+            <w:noProof/>
+          </w:rPr>
+          <w:t>4</w:t>
+        </w:r>
+      </w:fldSimple>
       <w:r>
         <w:rPr>
           <w:noProof/>
         </w:rPr>
-        <w:t>4</w:t>
-      </w:r>
-      <w:r>
-        <w:rPr>
-          <w:noProof/>
-        </w:rPr>
-        <w:fldChar w:fldCharType="end"/>
+        <w:t xml:space="preserve"> – AFSK Modulator Block Diagram</w:t>
       </w:r>
     </w:p>
     <w:p>
       <w:pPr>
         <w:pStyle w:val="Heading2"/>
       </w:pPr>
-      <w:bookmarkStart w:id="7" w:name="_Toc338237561"/>
+      <w:bookmarkStart w:id="10" w:name="_Toc339541142"/>
       <w:r>
         <w:t>AFSK Demodulator</w:t>
       </w:r>
-      <w:bookmarkEnd w:id="7"/>
+      <w:bookmarkEnd w:id="10"/>
     </w:p>
     <w:p>
       <w:r>
@@ -3021,6 +3169,7 @@
     <w:p>
       <w:pPr>
         <w:keepNext/>
+        <w:jc w:val="center"/>
       </w:pPr>
       <w:r>
         <w:rPr>
@@ -3080,46 +3229,38 @@
     <w:p>
       <w:pPr>
         <w:pStyle w:val="Caption"/>
+        <w:jc w:val="center"/>
       </w:pPr>
       <w:r>
         <w:t xml:space="preserve">Figure </w:t>
       </w:r>
-      <w:r>
-        <w:fldChar w:fldCharType="begin"/>
-      </w:r>
-      <w:r>
-        <w:instrText xml:space="preserve"> SEQ Figure \* ARABIC </w:instrText>
-      </w:r>
-      <w:r>
-        <w:fldChar w:fldCharType="separate"/>
-      </w:r>
+      <w:fldSimple w:instr=" SEQ Figure \* ARABIC ">
+        <w:r>
+          <w:rPr>
+            <w:noProof/>
+          </w:rPr>
+          <w:t>5</w:t>
+        </w:r>
+      </w:fldSimple>
       <w:r>
         <w:rPr>
           <w:noProof/>
         </w:rPr>
-        <w:t>5</w:t>
-      </w:r>
-      <w:r>
-        <w:rPr>
-          <w:noProof/>
-        </w:rPr>
-        <w:fldChar w:fldCharType="end"/>
+        <w:t xml:space="preserve"> – AFSK Demodulator Block Diagram</w:t>
       </w:r>
     </w:p>
     <w:p>
       <w:pPr>
         <w:pStyle w:val="Heading2"/>
       </w:pPr>
-      <w:bookmarkStart w:id="8" w:name="_Toc338237562"/>
-      <w:proofErr w:type="spellStart"/>
-      <w:r>
-        <w:t>GPSr</w:t>
-      </w:r>
-      <w:bookmarkEnd w:id="8"/>
-      <w:proofErr w:type="spellEnd"/>
-      <w:r>
-        <w:t xml:space="preserve"> </w:t>
-      </w:r>
+      <w:bookmarkStart w:id="11" w:name="_Toc339541143"/>
+      <w:r>
+        <w:t>GPS</w:t>
+      </w:r>
+      <w:r>
+        <w:t xml:space="preserve"> Receiver</w:t>
+      </w:r>
+      <w:bookmarkEnd w:id="11"/>
     </w:p>
     <w:p>
       <w:r>
@@ -3141,6 +3282,7 @@
     <w:p>
       <w:pPr>
         <w:keepNext/>
+        <w:jc w:val="center"/>
       </w:pPr>
       <w:r>
         <w:rPr>
@@ -3199,41 +3341,38 @@
     <w:p>
       <w:pPr>
         <w:pStyle w:val="Caption"/>
+        <w:jc w:val="center"/>
       </w:pPr>
       <w:r>
         <w:t xml:space="preserve">Figure </w:t>
       </w:r>
-      <w:r>
-        <w:fldChar w:fldCharType="begin"/>
-      </w:r>
-      <w:r>
-        <w:instrText xml:space="preserve"> SEQ Figure \* ARABIC </w:instrText>
-      </w:r>
-      <w:r>
-        <w:fldChar w:fldCharType="separate"/>
-      </w:r>
+      <w:fldSimple w:instr=" SEQ Figure \* ARABIC ">
+        <w:r>
+          <w:rPr>
+            <w:noProof/>
+          </w:rPr>
+          <w:t>6</w:t>
+        </w:r>
+      </w:fldSimple>
       <w:r>
         <w:rPr>
           <w:noProof/>
         </w:rPr>
-        <w:t>6</w:t>
-      </w:r>
-      <w:r>
-        <w:rPr>
-          <w:noProof/>
-        </w:rPr>
-        <w:fldChar w:fldCharType="end"/>
+        <w:t xml:space="preserve"> – GPS Receiver Block Diagram</w:t>
       </w:r>
     </w:p>
     <w:p>
       <w:pPr>
         <w:pStyle w:val="Heading2"/>
       </w:pPr>
-      <w:bookmarkStart w:id="9" w:name="_Toc338237563"/>
-      <w:r>
-        <w:t>USB/Serial</w:t>
-      </w:r>
-      <w:bookmarkEnd w:id="9"/>
+      <w:bookmarkStart w:id="12" w:name="_Toc339541144"/>
+      <w:r>
+        <w:t xml:space="preserve">USB to </w:t>
+      </w:r>
+      <w:r>
+        <w:t>Serial</w:t>
+      </w:r>
+      <w:bookmarkEnd w:id="12"/>
     </w:p>
     <w:p>
       <w:r>
@@ -3244,6 +3383,7 @@
     <w:p>
       <w:pPr>
         <w:keepNext/>
+        <w:jc w:val="center"/>
       </w:pPr>
       <w:r>
         <w:rPr>
@@ -3303,30 +3443,24 @@
     <w:p>
       <w:pPr>
         <w:pStyle w:val="Caption"/>
+        <w:jc w:val="center"/>
       </w:pPr>
       <w:r>
         <w:t xml:space="preserve">Figure </w:t>
       </w:r>
-      <w:r>
-        <w:fldChar w:fldCharType="begin"/>
-      </w:r>
-      <w:r>
-        <w:instrText xml:space="preserve"> SEQ Figure \* ARABIC </w:instrText>
-      </w:r>
-      <w:r>
-        <w:fldChar w:fldCharType="separate"/>
-      </w:r>
+      <w:fldSimple w:instr=" SEQ Figure \* ARABIC ">
+        <w:r>
+          <w:rPr>
+            <w:noProof/>
+          </w:rPr>
+          <w:t>7</w:t>
+        </w:r>
+      </w:fldSimple>
       <w:r>
         <w:rPr>
           <w:noProof/>
         </w:rPr>
-        <w:t>7</w:t>
-      </w:r>
-      <w:r>
-        <w:rPr>
-          <w:noProof/>
-        </w:rPr>
-        <w:fldChar w:fldCharType="end"/>
+        <w:t xml:space="preserve"> – USB to Serial Block Diagram</w:t>
       </w:r>
     </w:p>
     <w:p>
@@ -3338,12 +3472,12 @@
       <w:pPr>
         <w:pStyle w:val="Heading1"/>
       </w:pPr>
-      <w:bookmarkStart w:id="10" w:name="_Toc338237564"/>
+      <w:bookmarkStart w:id="13" w:name="_Toc339541145"/>
       <w:r>
         <w:lastRenderedPageBreak/>
         <w:t>Circuit Design</w:t>
       </w:r>
-      <w:bookmarkEnd w:id="10"/>
+      <w:bookmarkEnd w:id="13"/>
     </w:p>
     <w:p>
       <w:pPr>
@@ -3408,14 +3542,14 @@
           <w:rStyle w:val="Heading2Char"/>
         </w:rPr>
       </w:pPr>
-      <w:bookmarkStart w:id="11" w:name="_Toc338237565"/>
+      <w:bookmarkStart w:id="14" w:name="_Toc339541146"/>
       <w:r>
         <w:rPr>
           <w:rStyle w:val="Heading2Char"/>
         </w:rPr>
         <w:t>Modulating AFSK Signals</w:t>
       </w:r>
-      <w:bookmarkEnd w:id="11"/>
+      <w:bookmarkEnd w:id="14"/>
     </w:p>
     <w:p>
       <w:pPr>
@@ -3437,327 +3571,38 @@
         <w:t xml:space="preserve"> The attenuation will be a simple voltage divider. A potentiometer will be used to allow for fine tuning as different radios need different audio levels for optimal performance.</w:t>
       </w:r>
       <w:r>
-        <w:t xml:space="preserve"> I chose not to use an application specific integrated circuit such</w:t>
-      </w:r>
-      <w:r>
-        <w:t xml:space="preserve"> as the MX614 </w:t>
+        <w:t xml:space="preserve"> I chose not to use an application specific integrated circuit</w:t>
+      </w:r>
+      <w:r>
+        <w:t xml:space="preserve"> (ASIC)</w:t>
+      </w:r>
+      <w:r>
+        <w:t xml:space="preserve"> such</w:t>
+      </w:r>
+      <w:r>
+        <w:t xml:space="preserve"> as the </w:t>
       </w:r>
       <w:r>
         <w:lastRenderedPageBreak/>
-        <w:t>modem-on-a-</w:t>
-      </w:r>
-      <w:r>
-        <w:t>chip due to the cost and availability of the part. I also chose to build the R-2R ladder out of 1% resistors instead of a packaged resistor network. The only packaged 8 bit R-2R networks I could find were in DIP-16 packages, weren’t well stocked, and didn’t offer a cost advantage over using resistors.</w:t>
+        <w:t>MX614 modem-on-a-</w:t>
+      </w:r>
+      <w:r>
+        <w:t>chip due to the cost and availability of the part. I also chose to build the R-2R ladder out of 1% resistors instead of a packaged resistor network. The only packaged 8 bit R-2R networks I could find were in DIP-16 packages, weren’t well stocked, and didn’t offer a cost advantage over using</w:t>
+      </w:r>
+      <w:r>
+        <w:t xml:space="preserve"> discrete</w:t>
+      </w:r>
+      <w:r>
+        <w:t xml:space="preserve"> resistors.</w:t>
       </w:r>
     </w:p>
     <w:p>
-      <w:bookmarkStart w:id="12" w:name="_Toc338237566"/>
+      <w:bookmarkStart w:id="15" w:name="_Toc339541147"/>
       <w:r>
         <w:rPr>
           <w:rStyle w:val="Heading2Char"/>
         </w:rPr>
         <w:t>Demodulating AFSK Signals</w:t>
-      </w:r>
-      <w:bookmarkEnd w:id="12"/>
-    </w:p>
-    <w:p>
-      <w:pPr>
-        <w:ind w:firstLine="720"/>
-      </w:pPr>
-      <w:r>
-        <w:t>There are several methods for decoding AFSK signals. One common method in TNC implementations is to use an integrated circuit specifically designed for 1200 baud AFSK. However, such chips are often expensive and have limited availability. For example, the NJM2211 AFSK Demodulator costs over $3.50. That's more expensive than an ATMega32 micro-controller, and the NJM2211 only does decoding. Since low-cost is one of the goals of this project, a dedicated demodulator chip will not be used.</w:t>
-      </w:r>
-    </w:p>
-    <w:p>
-      <w:pPr>
-        <w:ind w:firstLine="720"/>
-      </w:pPr>
-      <w:r>
-        <w:t>There are several (nearly) pure software solutions</w:t>
-      </w:r>
-      <w:r>
-        <w:t xml:space="preserve"> to AFSK demodulation</w:t>
-      </w:r>
-      <w:r>
-        <w:t xml:space="preserve">. Using an analog to digital converter, one can sample the incoming signal to determine the frequency and hence the value, space or mark. Given the </w:t>
-      </w:r>
-      <w:proofErr w:type="spellStart"/>
-      <w:r>
-        <w:t>Nyquist</w:t>
-      </w:r>
-      <w:proofErr w:type="spellEnd"/>
-      <w:r>
-        <w:t xml:space="preserve"> </w:t>
-      </w:r>
-      <w:proofErr w:type="spellStart"/>
-      <w:r>
-        <w:t>theorm</w:t>
-      </w:r>
-      <w:proofErr w:type="spellEnd"/>
-      <w:r>
-        <w:t xml:space="preserve">, one must sample the input signal at least twice as often as the input frequency. That is to say, the sample rate must be at least </w:t>
-      </w:r>
-      <w:r>
-        <w:t>4.4 kHz</w:t>
-      </w:r>
-      <w:r>
-        <w:t xml:space="preserve"> in our application. The samples are then fed through an algorithm to decide whether they represent a 1 or a 0 or no signal. Popular software AFSK demodulation techniques include the </w:t>
-      </w:r>
-      <w:proofErr w:type="spellStart"/>
-      <w:r>
-        <w:t>Goertzel</w:t>
-      </w:r>
-      <w:proofErr w:type="spellEnd"/>
-      <w:r>
-        <w:t xml:space="preserve"> algorithm, finite impulse response filters, and infinite impulse response filters. The </w:t>
-      </w:r>
-      <w:proofErr w:type="spellStart"/>
-      <w:r>
-        <w:t>Goertzel</w:t>
-      </w:r>
-      <w:proofErr w:type="spellEnd"/>
-      <w:r>
-        <w:t xml:space="preserve"> algorithm works best when the sample rate is an integer multiple of the target frequencies. That would mean sampling at 13.2 kHz and doing computations every handful of samples. That decoding method is rather CPU intensive</w:t>
-      </w:r>
-      <w:r>
-        <w:t>.</w:t>
-      </w:r>
-      <w:r>
-        <w:t xml:space="preserve"> </w:t>
-      </w:r>
-      <w:r>
-        <w:t>E</w:t>
-      </w:r>
-      <w:r>
-        <w:t>specially considering that at the same time, data is being buffered and sent to the computer. A more powerful microcontroller could be used, but that would increase cost.</w:t>
-      </w:r>
-      <w:r>
-        <w:t xml:space="preserve"> I have, in my opinion, a better solution which is explained below. However, as the ADC inputs in my design weren’t being used for anything, I decided to connect the RX input signal to one of the analog to digital converter pins so that in the event </w:t>
-      </w:r>
-      <w:r>
-        <w:lastRenderedPageBreak/>
-        <w:t>I’m wrong, I have the option to explore the viability of some of the sample based software frequency detection algorithms.</w:t>
-      </w:r>
-    </w:p>
-    <w:p>
-      <w:pPr>
-        <w:ind w:firstLine="720"/>
-      </w:pPr>
-      <w:r>
-        <w:t xml:space="preserve">There are several hardware solutions to the AFSK decoding problem. Some have used peak detectors. They split the signal into two paths, one with a band pass filter centered at 1200Hz and the other with a band pass filter centered at 2200 Hz. The signals at the filter outputs are compared to see which one is more dominant. This has the disadvantage of requiring several active components with some passive components. </w:t>
-      </w:r>
-    </w:p>
-    <w:p>
-      <w:pPr>
-        <w:ind w:firstLine="720"/>
-      </w:pPr>
-      <w:r>
-        <w:t>The solution I decided on uses</w:t>
-      </w:r>
-      <w:r>
-        <w:t xml:space="preserve"> both hardware and software to implement</w:t>
-      </w:r>
-      <w:r>
-        <w:t xml:space="preserve"> a zero cross detector. </w:t>
-      </w:r>
-      <w:r>
-        <w:t xml:space="preserve">Zero crosses are detected using the </w:t>
-      </w:r>
-      <w:proofErr w:type="spellStart"/>
-      <w:r>
-        <w:t>ATMega’s</w:t>
-      </w:r>
-      <w:proofErr w:type="spellEnd"/>
-      <w:r>
-        <w:t xml:space="preserve"> input capture peripheral.</w:t>
-      </w:r>
-      <w:r>
-        <w:t xml:space="preserve"> Based on the time between zero crossings, the microcontroller can determine the frequency of the input signal</w:t>
-      </w:r>
-      <w:r>
-        <w:t xml:space="preserve"> and thus the encoded information</w:t>
-      </w:r>
-      <w:r>
-        <w:t>.</w:t>
-      </w:r>
-      <w:r>
-        <w:t xml:space="preserve"> The 1Vpp input audio signal from the radio will be given an offset and amplified with a summing amplifier such that the signal going into the microcontroller is centered at 2.5V and ranges from about 0V to 5V. The input capture pin will trigger interrupts</w:t>
-      </w:r>
-      <w:r>
-        <w:t xml:space="preserve"> on rising edges</w:t>
-      </w:r>
-      <w:r>
-        <w:t xml:space="preserve">. </w:t>
-      </w:r>
-      <w:r>
-        <w:t>An</w:t>
-      </w:r>
-      <w:r>
-        <w:t xml:space="preserve"> input capture</w:t>
-      </w:r>
-      <w:r>
-        <w:t xml:space="preserve"> interrupt handler will be used to </w:t>
-      </w:r>
-      <w:r>
-        <w:t xml:space="preserve">compute the time since the last rising edge. A variable will be used to track the current frequency. </w:t>
-      </w:r>
-      <w:r>
-        <w:t>A</w:t>
-      </w:r>
-      <w:r>
-        <w:t xml:space="preserve"> timer based interrupt handler will decode the incoming information. Toggles (i.e. changes in frequency) can be used to synchronize the</w:t>
-      </w:r>
-      <w:r>
-        <w:t xml:space="preserve"> 1200 baud</w:t>
-      </w:r>
-      <w:r>
-        <w:t xml:space="preserve"> </w:t>
-      </w:r>
-      <w:r>
-        <w:t xml:space="preserve">sample clock. When it is time to sample, the timer based interrupt handler will shift the data into a variable. It will look for the AX.25 frame delimiter (0x7e – 0b01111110) </w:t>
-      </w:r>
-      <w:r>
-        <w:t xml:space="preserve">in the stream </w:t>
-      </w:r>
-      <w:r>
-        <w:t>for synchronization, to know where bytes begin/end.</w:t>
-      </w:r>
-    </w:p>
-    <w:p>
-      <w:bookmarkStart w:id="13" w:name="_Toc338237567"/>
-      <w:r>
-        <w:rPr>
-          <w:rStyle w:val="Heading2Char"/>
-        </w:rPr>
-        <w:t>Interfacing with the Radio</w:t>
-      </w:r>
-      <w:bookmarkEnd w:id="13"/>
-    </w:p>
-    <w:p>
-      <w:r>
-        <w:tab/>
-        <w:t xml:space="preserve">Most TNCs get their input from the radio's speaker jack. The TNCs send their output via the </w:t>
-      </w:r>
-      <w:r>
-        <w:t xml:space="preserve">radio’s </w:t>
-      </w:r>
-      <w:r>
-        <w:t xml:space="preserve">microphone </w:t>
-      </w:r>
-      <w:r>
-        <w:t>jack</w:t>
-      </w:r>
-      <w:r>
-        <w:t xml:space="preserve">. The microphone connector typically has an audio component and a push-to-talk (PTT) line. </w:t>
-      </w:r>
-      <w:r>
-        <w:t>Shorting</w:t>
-      </w:r>
-      <w:r>
-        <w:t xml:space="preserve"> the PTT </w:t>
-      </w:r>
-      <w:r>
-        <w:t>line to ground</w:t>
-      </w:r>
-      <w:r>
-        <w:t xml:space="preserve"> activates the</w:t>
-      </w:r>
-      <w:r>
-        <w:t xml:space="preserve"> radio’s</w:t>
-      </w:r>
-      <w:r>
-        <w:t xml:space="preserve"> transmitter. This can be done by </w:t>
-      </w:r>
-      <w:r>
-        <w:lastRenderedPageBreak/>
-        <w:t>using a transistor in a switch configuration. A common connecter used for radi</w:t>
-      </w:r>
-      <w:r>
-        <w:t>o interfacing is DIN5</w:t>
-      </w:r>
-      <w:r>
-        <w:t>. It has enough pins for audio in, audio out, ground, and push to talk.</w:t>
-      </w:r>
-      <w:r>
-        <w:t xml:space="preserve"> Since it’s a common connector and nothing stands out as being superior to it, I went with DIN5 in my design. I had considered RJ-11 (telephone style plug) because they are so common and cheap. However, I reconsidered after I thought of the potential harm</w:t>
-      </w:r>
-      <w:r>
-        <w:t xml:space="preserve"> and</w:t>
-      </w:r>
-      <w:r>
-        <w:t>/</w:t>
-      </w:r>
-      <w:r>
-        <w:t xml:space="preserve">or </w:t>
-      </w:r>
-      <w:r>
-        <w:t>damage it could cause if someone accidentally plugged it into a telephone line.</w:t>
-      </w:r>
-    </w:p>
-    <w:p>
-      <w:pPr>
-        <w:ind w:firstLine="720"/>
-      </w:pPr>
-      <w:r>
-        <w:t xml:space="preserve">I decided to use the DIN5’s fifth pin as a TX enable pin. This can be used to prevent or allow the TNC to transmit based on some external factor. The most common use case for this would be someone using two transmitters in relatively close proximity, one for data and another for voice. </w:t>
-      </w:r>
-      <w:r>
-        <w:t>When the voice radio is transmitting, the TNC can be signaled to avoid transmitting until the voice transmission is complete.</w:t>
-      </w:r>
-    </w:p>
-    <w:p>
-      <w:pPr>
-        <w:pStyle w:val="Heading2"/>
-      </w:pPr>
-      <w:bookmarkStart w:id="14" w:name="_Toc338237568"/>
-      <w:r>
-        <w:t xml:space="preserve">Receiving position information from the </w:t>
-      </w:r>
-      <w:proofErr w:type="spellStart"/>
-      <w:r>
-        <w:t>GPSr</w:t>
-      </w:r>
-      <w:bookmarkEnd w:id="14"/>
-      <w:proofErr w:type="spellEnd"/>
-    </w:p>
-    <w:p>
-      <w:r>
-        <w:tab/>
-        <w:t xml:space="preserve">Instead of designing a GPS receiver from scratch or designing the supporting circuitry around a specialized IC, I propose using a self-contained </w:t>
-      </w:r>
-      <w:proofErr w:type="spellStart"/>
-      <w:r>
-        <w:t>GPSr</w:t>
-      </w:r>
-      <w:proofErr w:type="spellEnd"/>
-      <w:r>
-        <w:t xml:space="preserve"> module. The microcontroller </w:t>
-      </w:r>
-      <w:r>
-        <w:t xml:space="preserve">will </w:t>
-      </w:r>
-      <w:r>
-        <w:t xml:space="preserve">communicate with the </w:t>
-      </w:r>
-      <w:proofErr w:type="spellStart"/>
-      <w:r>
-        <w:t>GPSr</w:t>
-      </w:r>
-      <w:proofErr w:type="spellEnd"/>
-      <w:r>
-        <w:t xml:space="preserve"> module using UART at 4800 baud</w:t>
-      </w:r>
-      <w:r>
-        <w:t>. The ATMega1284p has multiple UART controllers, so the module doesn’t require any additional parts. The data will be in NMEA 0183 format which is fairly informative and easy to parse.</w:t>
-      </w:r>
-    </w:p>
-    <w:p>
-      <w:bookmarkStart w:id="15" w:name="_Toc338237569"/>
-      <w:r>
-        <w:rPr>
-          <w:rStyle w:val="Heading2Char"/>
-        </w:rPr>
-        <w:t>Interfacing with the Computer</w:t>
       </w:r>
       <w:bookmarkEnd w:id="15"/>
     </w:p>
@@ -3766,160 +3611,461 @@
         <w:ind w:firstLine="720"/>
       </w:pPr>
       <w:r>
-        <w:t>Current TNC designs</w:t>
-      </w:r>
-      <w:r>
-        <w:t xml:space="preserve"> typically</w:t>
-      </w:r>
-      <w:r>
-        <w:t xml:space="preserve"> use </w:t>
-      </w:r>
-      <w:r>
-        <w:t>DB9</w:t>
-      </w:r>
-      <w:r>
-        <w:t xml:space="preserve"> connectors for </w:t>
-      </w:r>
-      <w:r>
-        <w:t xml:space="preserve">RS232 serial connections to interface the TNC and the computer. However, fewer and fewer new computers are being built with serial ports. Most </w:t>
-      </w:r>
-      <w:r>
-        <w:t xml:space="preserve">computer </w:t>
-      </w:r>
-      <w:r>
-        <w:t>peripherals now use the Universal Serial Bus (USB). USB-to-Serial adapters are available</w:t>
-      </w:r>
-      <w:r>
-        <w:t xml:space="preserve"> to connect legacy equipment to modern PCs</w:t>
-      </w:r>
-      <w:r>
-        <w:t xml:space="preserve">, but they cost around $15. Developing a USB interface </w:t>
-      </w:r>
-      <w:r>
-        <w:lastRenderedPageBreak/>
-        <w:t>seems like the</w:t>
-      </w:r>
-      <w:r>
-        <w:t xml:space="preserve"> obvious</w:t>
-      </w:r>
-      <w:r>
-        <w:t xml:space="preserve"> answer, but it adds complexity</w:t>
-      </w:r>
-      <w:r>
-        <w:t>. It also adds costs if you go through the procedure to get a valid USB vendor ID and product ID. Creating a USB interface also</w:t>
-      </w:r>
-      <w:r>
-        <w:t xml:space="preserve"> closes the door to compatibility with existing </w:t>
-      </w:r>
-      <w:r>
-        <w:t xml:space="preserve">KISS mode TNC </w:t>
-      </w:r>
-      <w:r>
-        <w:t xml:space="preserve">software. Fortunately, we can have our cake and eat it too. I </w:t>
-      </w:r>
-      <w:r>
-        <w:rPr>
-          <w:rStyle w:val="il"/>
-        </w:rPr>
-        <w:t xml:space="preserve">propose </w:t>
-      </w:r>
-      <w:r>
-        <w:t>using an FT232RL (</w:t>
-      </w:r>
-      <w:proofErr w:type="spellStart"/>
-      <w:r>
-        <w:t>usb</w:t>
-      </w:r>
-      <w:proofErr w:type="spellEnd"/>
-      <w:r>
-        <w:t xml:space="preserve"> to serial IC) in the TNC. It would provide a USB connection to the computer, and the TNC would still show up as a serial device</w:t>
-      </w:r>
-      <w:r>
-        <w:t xml:space="preserve"> on the host computer</w:t>
-      </w:r>
-      <w:r>
-        <w:t>. The connector would be a USB Mini B receptacle.</w:t>
-      </w:r>
-    </w:p>
-    <w:p>
-      <w:bookmarkStart w:id="16" w:name="_Toc338237570"/>
-      <w:r>
-        <w:rPr>
-          <w:rStyle w:val="Heading2Char"/>
-        </w:rPr>
-        <w:t>Power Section</w:t>
-      </w:r>
-      <w:bookmarkEnd w:id="16"/>
+        <w:t>There are several methods for decoding AFSK signals. One common method in TNC implementations is to use an integrated circuit specifically designed for 1200 baud AFSK. However, such chips are often expensive and have limited availability. For example, the NJM2211 AFSK Demodulator costs over $3.50. That's more expensive than an ATMega32 micro-controller, and the NJM2211 only does decoding. Since low-cost is one of the goals of this project, a dedicated demodulator chip will not be used.</w:t>
+      </w:r>
     </w:p>
     <w:p>
       <w:pPr>
         <w:ind w:firstLine="720"/>
       </w:pPr>
       <w:r>
-        <w:t xml:space="preserve">The device will be powered through an external DC power source. </w:t>
-      </w:r>
-      <w:r>
-        <w:t>As 12VDC is a common voltage for amateur radio gear, the input voltage range should accept 12V +/- a few volts. T</w:t>
-      </w:r>
-      <w:r>
-        <w:t xml:space="preserve">his will likely be </w:t>
-      </w:r>
-      <w:r>
-        <w:t xml:space="preserve">supplied by </w:t>
-      </w:r>
-      <w:r>
-        <w:t>a 12V "wall wart" style power supply connected with a standard barrel connector</w:t>
-      </w:r>
-      <w:r>
-        <w:t xml:space="preserve"> or, for the portable version, an external battery</w:t>
-      </w:r>
-      <w:r>
-        <w:t>. There will be an on/off switch. The positive side of the power input will</w:t>
-      </w:r>
-      <w:r>
-        <w:t xml:space="preserve"> go through a protection diode </w:t>
-      </w:r>
-      <w:r>
-        <w:t>which will protect the circuit from reversed polarity input and excessive current. Then, the input voltage will be stepped down to 5V with a 7805.</w:t>
+        <w:t>There are several (nearly) pure software solutions</w:t>
+      </w:r>
+      <w:r>
+        <w:t xml:space="preserve"> to AFSK demodulation</w:t>
+      </w:r>
+      <w:r>
+        <w:t xml:space="preserve">. Using an analog to digital converter, one can sample the incoming signal to determine the frequency and hence the value, space or mark. Given the </w:t>
+      </w:r>
+      <w:proofErr w:type="spellStart"/>
+      <w:r>
+        <w:t>Nyquist</w:t>
+      </w:r>
+      <w:proofErr w:type="spellEnd"/>
+      <w:r>
+        <w:t xml:space="preserve"> </w:t>
+      </w:r>
+      <w:proofErr w:type="spellStart"/>
+      <w:r>
+        <w:t>theorm</w:t>
+      </w:r>
+      <w:proofErr w:type="spellEnd"/>
+      <w:r>
+        <w:t xml:space="preserve">, one must sample the input signal at least twice as often as the input frequency. That is to say, the sample rate must be at least </w:t>
+      </w:r>
+      <w:r>
+        <w:t>4.4 kHz</w:t>
+      </w:r>
+      <w:r>
+        <w:t xml:space="preserve"> in our application. The samples are then fed through an algorithm to decide whether they represent a 1 or a 0 or no signal. Popular software AFSK demodulation techniques include the </w:t>
+      </w:r>
+      <w:proofErr w:type="spellStart"/>
+      <w:r>
+        <w:t>Goertzel</w:t>
+      </w:r>
+      <w:proofErr w:type="spellEnd"/>
+      <w:r>
+        <w:t xml:space="preserve"> algorithm, finite impulse response filters, and infinite impulse response filters. The </w:t>
+      </w:r>
+      <w:proofErr w:type="spellStart"/>
+      <w:r>
+        <w:t>Goertzel</w:t>
+      </w:r>
+      <w:proofErr w:type="spellEnd"/>
+      <w:r>
+        <w:t xml:space="preserve"> algorithm works best when the sample rate is an integer multiple of the target frequencies. That would mean sampling at 13.2 kHz and doing computations every handful of samples. That decoding method is rather CPU intensive</w:t>
+      </w:r>
+      <w:r>
+        <w:t>.</w:t>
+      </w:r>
+      <w:r>
+        <w:t xml:space="preserve"> </w:t>
+      </w:r>
+      <w:r>
+        <w:t>E</w:t>
+      </w:r>
+      <w:r>
+        <w:t>specially considering that at the same time, data is being buffered and sent to the computer. A more powerful microcontroller could be used, but that would increase cost.</w:t>
+      </w:r>
+      <w:r>
+        <w:t xml:space="preserve"> I have, in my opinion, a better solution which is explained below. However, as the ADC inputs in my design weren’t being used for anything, I </w:t>
+      </w:r>
+      <w:r>
+        <w:lastRenderedPageBreak/>
+        <w:t>decided to connect the RX input signal to one of the analog to digital converter pins so that in the event I’m wrong, I have the option to explore the viability of some of the sample based software frequency detection algorithms.</w:t>
+      </w:r>
+    </w:p>
+    <w:p>
+      <w:pPr>
+        <w:ind w:firstLine="720"/>
+      </w:pPr>
+      <w:r>
+        <w:t xml:space="preserve">There are several hardware solutions to the AFSK decoding problem. Some have used peak detectors. They split the signal into two paths, one with a band pass filter centered at 1200Hz and the other with a band pass filter centered at 2200 Hz. The signals at the filter outputs are compared to see which one is more dominant. This has the disadvantage of requiring several active components with some passive components. </w:t>
+      </w:r>
+    </w:p>
+    <w:p>
+      <w:pPr>
+        <w:ind w:firstLine="720"/>
+      </w:pPr>
+      <w:r>
+        <w:t>The solution I decided on uses</w:t>
+      </w:r>
+      <w:r>
+        <w:t xml:space="preserve"> both hardware and software to implement</w:t>
+      </w:r>
+      <w:r>
+        <w:t xml:space="preserve"> a zero cross detector. </w:t>
+      </w:r>
+      <w:r>
+        <w:t xml:space="preserve">Zero crosses are detected using the </w:t>
+      </w:r>
+      <w:proofErr w:type="spellStart"/>
+      <w:r>
+        <w:t>ATMega’s</w:t>
+      </w:r>
+      <w:proofErr w:type="spellEnd"/>
+      <w:r>
+        <w:t xml:space="preserve"> input capture peripheral.</w:t>
+      </w:r>
+      <w:r>
+        <w:t xml:space="preserve"> Based on the time between zero crossings, the microcontroller can determine the frequency of the input signal</w:t>
+      </w:r>
+      <w:r>
+        <w:t xml:space="preserve"> and thus the encoded information</w:t>
+      </w:r>
+      <w:r>
+        <w:t>.</w:t>
+      </w:r>
+      <w:r>
+        <w:t xml:space="preserve"> The 1Vpp input audio signal from the radio will be given an offset and amplified with a summing amplifier such that the signal going into the microcontroller is centered at 2.5V and ranges from about 0V to 5V. The input capture pin will trigger interrupts</w:t>
+      </w:r>
+      <w:r>
+        <w:t xml:space="preserve"> on rising edges</w:t>
+      </w:r>
+      <w:r>
+        <w:t xml:space="preserve">. </w:t>
+      </w:r>
+      <w:r>
+        <w:t>An</w:t>
+      </w:r>
+      <w:r>
+        <w:t xml:space="preserve"> input capture</w:t>
+      </w:r>
+      <w:r>
+        <w:t xml:space="preserve"> interrupt handler will be used to </w:t>
+      </w:r>
+      <w:r>
+        <w:t xml:space="preserve">compute the time since the last rising edge. A variable will be used to track the current frequency. </w:t>
+      </w:r>
+      <w:r>
+        <w:t>A</w:t>
+      </w:r>
+      <w:r>
+        <w:t xml:space="preserve"> timer based interrupt handler will decode the incoming information. Toggles (i.e. changes in frequency) can be used to synchronize the</w:t>
+      </w:r>
+      <w:r>
+        <w:t xml:space="preserve"> 1200 baud</w:t>
+      </w:r>
+      <w:r>
+        <w:t xml:space="preserve"> </w:t>
+      </w:r>
+      <w:r>
+        <w:t xml:space="preserve">sample clock. When it is time to sample, the timer based interrupt handler will shift the data into a variable. It will look for the AX.25 frame delimiter (0x7e – 0b01111110) </w:t>
+      </w:r>
+      <w:r>
+        <w:t xml:space="preserve">in the stream </w:t>
+      </w:r>
+      <w:r>
+        <w:t>for synchronization, to know where bytes begin/end.</w:t>
+      </w:r>
+    </w:p>
+    <w:p>
+      <w:bookmarkStart w:id="16" w:name="_Toc339541148"/>
+      <w:r>
+        <w:rPr>
+          <w:rStyle w:val="Heading2Char"/>
+        </w:rPr>
+        <w:t>Interfacing with the Radio</w:t>
+      </w:r>
+      <w:bookmarkEnd w:id="16"/>
+    </w:p>
+    <w:p>
+      <w:r>
+        <w:tab/>
+        <w:t xml:space="preserve">Most TNCs get their input from the radio's speaker jack. The TNCs send their output via the </w:t>
+      </w:r>
+      <w:r>
+        <w:t xml:space="preserve">radio’s </w:t>
+      </w:r>
+      <w:r>
+        <w:t xml:space="preserve">microphone </w:t>
+      </w:r>
+      <w:r>
+        <w:t>jack</w:t>
+      </w:r>
+      <w:r>
+        <w:t>. The microphone connector typically has an audio component and a push-to-</w:t>
+      </w:r>
+      <w:r>
+        <w:lastRenderedPageBreak/>
+        <w:t xml:space="preserve">talk (PTT) line. </w:t>
+      </w:r>
+      <w:r>
+        <w:t>Shorting</w:t>
+      </w:r>
+      <w:r>
+        <w:t xml:space="preserve"> the PTT </w:t>
+      </w:r>
+      <w:r>
+        <w:t>line to ground</w:t>
+      </w:r>
+      <w:r>
+        <w:t xml:space="preserve"> activates the</w:t>
+      </w:r>
+      <w:r>
+        <w:t xml:space="preserve"> radio’s</w:t>
+      </w:r>
+      <w:r>
+        <w:t xml:space="preserve"> transmitter. This can be done by using a transistor in a switch configuration. A common connecter used for radi</w:t>
+      </w:r>
+      <w:r>
+        <w:t>o interfacing is DIN5</w:t>
+      </w:r>
+      <w:r>
+        <w:t>. It has enough pins for audio in, audio out, ground, and push to talk.</w:t>
+      </w:r>
+      <w:r>
+        <w:t xml:space="preserve"> Since it’s a common connector and nothing stands out as being superior to it, I went with DIN5 in my design. I had considered RJ-11 (telephone style plug) because they are so common and cheap. However, I reconsidered after I thought of the potential harm</w:t>
+      </w:r>
+      <w:r>
+        <w:t xml:space="preserve"> and</w:t>
+      </w:r>
+      <w:r>
+        <w:t>/</w:t>
+      </w:r>
+      <w:r>
+        <w:t xml:space="preserve">or </w:t>
+      </w:r>
+      <w:r>
+        <w:t>damage it could cause if someone accidentally plugged it into a telephone line.</w:t>
+      </w:r>
+    </w:p>
+    <w:p>
+      <w:pPr>
+        <w:ind w:firstLine="720"/>
+      </w:pPr>
+      <w:r>
+        <w:t xml:space="preserve">I decided to use the DIN5’s fifth pin as a TX enable pin. This can be used to prevent or allow the TNC to transmit based on some external factor. The most common use case for this would be someone using two transmitters in relatively close proximity, one for data and another for voice. </w:t>
+      </w:r>
+      <w:r>
+        <w:t>When the voice radio is transmitting, the TNC can be signaled to avoid transmitting until the voice transmission is complete.</w:t>
       </w:r>
     </w:p>
     <w:p>
       <w:pPr>
         <w:pStyle w:val="Heading2"/>
       </w:pPr>
-      <w:bookmarkStart w:id="17" w:name="_Toc338237571"/>
-      <w:r>
-        <w:t>Miscellaneous Hardware</w:t>
+      <w:bookmarkStart w:id="17" w:name="_Toc339541149"/>
+      <w:r>
+        <w:t xml:space="preserve">Receiving position information from the </w:t>
+      </w:r>
+      <w:proofErr w:type="spellStart"/>
+      <w:r>
+        <w:t>GPSr</w:t>
       </w:r>
       <w:bookmarkEnd w:id="17"/>
+      <w:proofErr w:type="spellEnd"/>
+    </w:p>
+    <w:p>
+      <w:r>
+        <w:tab/>
+        <w:t xml:space="preserve">Instead of designing a GPS receiver from scratch or designing the supporting circuitry around a specialized IC, I propose using a self-contained </w:t>
+      </w:r>
+      <w:proofErr w:type="spellStart"/>
+      <w:r>
+        <w:t>GPSr</w:t>
+      </w:r>
+      <w:proofErr w:type="spellEnd"/>
+      <w:r>
+        <w:t xml:space="preserve"> module. The microcontroller </w:t>
+      </w:r>
+      <w:r>
+        <w:t xml:space="preserve">will </w:t>
+      </w:r>
+      <w:r>
+        <w:t xml:space="preserve">communicate with the </w:t>
+      </w:r>
+      <w:proofErr w:type="spellStart"/>
+      <w:r>
+        <w:t>GPSr</w:t>
+      </w:r>
+      <w:proofErr w:type="spellEnd"/>
+      <w:r>
+        <w:t xml:space="preserve"> module using UART at 4800 baud</w:t>
+      </w:r>
+      <w:r>
+        <w:t>. The ATMega1284p has multiple UART controllers, so the module doesn’t require any additional parts. The data will be in NMEA 0183 format which is fairly informative and easy to parse.</w:t>
+      </w:r>
+    </w:p>
+    <w:p>
+      <w:bookmarkStart w:id="18" w:name="_Toc339541150"/>
+      <w:r>
+        <w:rPr>
+          <w:rStyle w:val="Heading2Char"/>
+        </w:rPr>
+        <w:t>Interfacing with the Computer</w:t>
+      </w:r>
+      <w:bookmarkEnd w:id="18"/>
     </w:p>
     <w:p>
       <w:pPr>
         <w:ind w:firstLine="720"/>
       </w:pPr>
       <w:r>
-        <w:t>A clock frequency of 14.7456 MHz will be used for the microcontroller as it will give the lowest error rate for both AFSK and USART. The 14.7456 MHz clock can be divided to 1200.00 Hz, 9600.00 Hz, and 2199.52 Hz (very close to 2200 Hz).</w:t>
-      </w:r>
+        <w:t>Current TNC designs</w:t>
+      </w:r>
+      <w:r>
+        <w:t xml:space="preserve"> typically</w:t>
+      </w:r>
+      <w:r>
+        <w:t xml:space="preserve"> use </w:t>
+      </w:r>
+      <w:r>
+        <w:t>DB9</w:t>
+      </w:r>
+      <w:r>
+        <w:t xml:space="preserve"> connectors for </w:t>
+      </w:r>
+      <w:r>
+        <w:t xml:space="preserve">RS232 serial connections to interface the TNC and the computer. However, fewer and fewer new computers are being built with serial ports. Most </w:t>
+      </w:r>
+      <w:r>
+        <w:t xml:space="preserve">computer </w:t>
+      </w:r>
+      <w:r>
+        <w:t>peripherals now use the Universal Serial Bus (USB). USB-to-Serial adapters are available</w:t>
+      </w:r>
+      <w:r>
+        <w:t xml:space="preserve"> </w:t>
+      </w:r>
+      <w:r>
+        <w:lastRenderedPageBreak/>
+        <w:t>to connect legacy equipment to modern PCs</w:t>
+      </w:r>
+      <w:r>
+        <w:t>, but they cost around $15. Developing a USB interface seems like the</w:t>
+      </w:r>
+      <w:r>
+        <w:t xml:space="preserve"> obvious</w:t>
+      </w:r>
+      <w:r>
+        <w:t xml:space="preserve"> answer, but it adds complexity</w:t>
+      </w:r>
+      <w:r>
+        <w:t>. It also adds costs if you go through the procedure to get a valid USB vendor ID and product ID. Creating a USB interface also</w:t>
+      </w:r>
+      <w:r>
+        <w:t xml:space="preserve"> closes the door to compatibility with existing </w:t>
+      </w:r>
+      <w:r>
+        <w:t xml:space="preserve">KISS mode TNC </w:t>
+      </w:r>
+      <w:r>
+        <w:t xml:space="preserve">software. Fortunately, we can have our cake and eat it too. I </w:t>
+      </w:r>
+      <w:r>
+        <w:rPr>
+          <w:rStyle w:val="il"/>
+        </w:rPr>
+        <w:t xml:space="preserve">propose </w:t>
+      </w:r>
+      <w:r>
+        <w:t>using an FT232RL (</w:t>
+      </w:r>
+      <w:proofErr w:type="spellStart"/>
+      <w:r>
+        <w:t>usb</w:t>
+      </w:r>
+      <w:proofErr w:type="spellEnd"/>
+      <w:r>
+        <w:t xml:space="preserve"> to serial IC) in the TNC. It would provide a USB connection to the computer, and the TNC would still show up as a serial device</w:t>
+      </w:r>
+      <w:r>
+        <w:t xml:space="preserve"> on the host computer</w:t>
+      </w:r>
+      <w:r>
+        <w:t>. The connector would be a USB Mini B receptacle.</w:t>
+      </w:r>
+    </w:p>
+    <w:p>
+      <w:bookmarkStart w:id="19" w:name="_Toc339541151"/>
+      <w:r>
+        <w:rPr>
+          <w:rStyle w:val="Heading2Char"/>
+        </w:rPr>
+        <w:t>Power Section</w:t>
+      </w:r>
+      <w:bookmarkEnd w:id="19"/>
     </w:p>
     <w:p>
       <w:pPr>
         <w:ind w:firstLine="720"/>
       </w:pPr>
       <w:r>
-        <w:t>A JTAG debug / In-circuit programming port will be present as well</w:t>
-      </w:r>
-      <w:r>
-        <w:t>. This is necessary as the microcontroller doesn’t come preprogrammed.</w:t>
-      </w:r>
-      <w:r>
-        <w:t xml:space="preserve"> The connector will only be accessible when the enclosure is opened. The JTAG port should only be needed for programming the chip and debugging. It isn’t pertinent to everyday use.</w:t>
-      </w:r>
+        <w:t xml:space="preserve">The device will be powered through an external DC power source. </w:t>
+      </w:r>
+      <w:r>
+        <w:t>As 12VDC is a common voltage for amateur radio gear, the input voltage range should accept 12V +/- a few volts. T</w:t>
+      </w:r>
+      <w:r>
+        <w:t xml:space="preserve">his will likely be </w:t>
+      </w:r>
+      <w:r>
+        <w:t xml:space="preserve">supplied by </w:t>
+      </w:r>
+      <w:r>
+        <w:t>a 12V "wall wart" style power supply connected with a standard barrel connector</w:t>
+      </w:r>
+      <w:r>
+        <w:t xml:space="preserve"> or, for the portable version, an external battery</w:t>
+      </w:r>
+      <w:r>
+        <w:t>. There will be an on/off switch. The positive side of the power input will</w:t>
+      </w:r>
+      <w:r>
+        <w:t xml:space="preserve"> go through a protection diode </w:t>
+      </w:r>
+      <w:r>
+        <w:t>which will protect the circuit from reversed polarity input and excessive current. Then, the input voltage will be stepped down to 5V with a 7805.</w:t>
+      </w:r>
+    </w:p>
+    <w:p>
+      <w:pPr>
+        <w:pStyle w:val="Heading2"/>
+      </w:pPr>
+      <w:bookmarkStart w:id="20" w:name="_Toc339541152"/>
+      <w:r>
+        <w:t>Miscellaneous Hardware</w:t>
+      </w:r>
+      <w:bookmarkEnd w:id="20"/>
     </w:p>
     <w:p>
       <w:pPr>
         <w:ind w:firstLine="720"/>
       </w:pPr>
       <w:r>
+        <w:t>A clock frequency of 14.7456 MHz will be used for the microcontroller as it will give the lowest error rate for both AFSK and USART. The 14.7456 MHz clock can be divided to 1200.00 Hz, 9600.00 Hz, and 2199.52 Hz (very close to 2200 Hz).</w:t>
+      </w:r>
+    </w:p>
+    <w:p>
+      <w:pPr>
+        <w:ind w:firstLine="720"/>
+      </w:pPr>
+      <w:r>
+        <w:t>A JTAG debug / In-circuit programming port will be present as well</w:t>
+      </w:r>
+      <w:r>
+        <w:t>. This is necessary as the microcontroller doesn’t come preprogrammed.</w:t>
+      </w:r>
+      <w:r>
+        <w:t xml:space="preserve"> The connector will only be accessible when the enclosure is opened. The JTAG port should only be needed for programming the chip and debugging. It isn’t pertinent to everyday use.</w:t>
+      </w:r>
+    </w:p>
+    <w:p>
+      <w:pPr>
+        <w:ind w:firstLine="720"/>
+      </w:pPr>
+      <w:r>
         <w:lastRenderedPageBreak/>
         <w:t>To summarize, there will be the following external connectors: Computer Port (USB Mini B), Radio Port (DIN5 female), JTAG/ICP (CONN-2x5), +9V (Barrel Connector). All of the connectors will mount along the same edge of the printed circuit board (PCB) to allow for the greatest flexibility in enclosures. The majority of devices will be surface mount. This reduces costs and allows for more flexibility in printed circuit board design. Where possible, 0805 and SOIC type component packages will be selected. 0603 and TQFP will also be accepted when larger packages aren't available. Anything that cannot be hand soldered will not be used.</w:t>
       </w:r>
@@ -3931,12 +4077,12 @@
       <w:pPr>
         <w:pStyle w:val="Heading1"/>
       </w:pPr>
-      <w:bookmarkStart w:id="18" w:name="_Toc338237572"/>
+      <w:bookmarkStart w:id="21" w:name="_Toc339541153"/>
       <w:r>
         <w:lastRenderedPageBreak/>
         <w:t>Proposed Circuit Diagram</w:t>
       </w:r>
-      <w:bookmarkEnd w:id="18"/>
+      <w:bookmarkEnd w:id="21"/>
     </w:p>
     <w:p>
       <w:r>
@@ -4172,12 +4318,12 @@
       <w:pPr>
         <w:pStyle w:val="Heading1"/>
       </w:pPr>
-      <w:bookmarkStart w:id="19" w:name="_Toc338237573"/>
+      <w:bookmarkStart w:id="22" w:name="_Toc339541154"/>
       <w:r>
         <w:lastRenderedPageBreak/>
         <w:t>Proposed Bill of Materials</w:t>
       </w:r>
-      <w:bookmarkEnd w:id="19"/>
+      <w:bookmarkEnd w:id="22"/>
     </w:p>
     <w:tbl>
       <w:tblPr>
@@ -25404,11 +25550,11 @@
       <w:pPr>
         <w:pStyle w:val="Heading2"/>
       </w:pPr>
-      <w:bookmarkStart w:id="20" w:name="_Toc338237574"/>
+      <w:bookmarkStart w:id="23" w:name="_Toc339541155"/>
       <w:r>
         <w:t>Additional Materials</w:t>
       </w:r>
-      <w:bookmarkEnd w:id="20"/>
+      <w:bookmarkEnd w:id="23"/>
     </w:p>
     <w:p>
       <w:pPr>
@@ -25658,12 +25804,12 @@
       <w:pPr>
         <w:pStyle w:val="Heading1"/>
       </w:pPr>
-      <w:bookmarkStart w:id="21" w:name="_Toc338237575"/>
+      <w:bookmarkStart w:id="24" w:name="_Toc339541156"/>
       <w:r>
         <w:lastRenderedPageBreak/>
         <w:t>Printed Circuit Board Layout</w:t>
       </w:r>
-      <w:bookmarkEnd w:id="21"/>
+      <w:bookmarkEnd w:id="24"/>
     </w:p>
     <w:p>
       <w:r>
@@ -25732,12 +25878,12 @@
       <w:pPr>
         <w:pStyle w:val="Heading1"/>
       </w:pPr>
-      <w:bookmarkStart w:id="22" w:name="_Toc338237576"/>
+      <w:bookmarkStart w:id="25" w:name="_Toc339541157"/>
       <w:r>
         <w:lastRenderedPageBreak/>
         <w:t>Approximate Timeline</w:t>
       </w:r>
-      <w:bookmarkEnd w:id="22"/>
+      <w:bookmarkEnd w:id="25"/>
     </w:p>
     <w:p>
       <w:pPr>
@@ -25804,27 +25950,14 @@
       <w:r>
         <w:t xml:space="preserve">Figure </w:t>
       </w:r>
-      <w:r>
-        <w:fldChar w:fldCharType="begin"/>
-      </w:r>
-      <w:r>
-        <w:instrText xml:space="preserve"> SEQ Figure \* ARABIC </w:instrText>
-      </w:r>
-      <w:r>
-        <w:fldChar w:fldCharType="separate"/>
-      </w:r>
-      <w:r>
-        <w:rPr>
-          <w:noProof/>
-        </w:rPr>
-        <w:t>8</w:t>
-      </w:r>
-      <w:r>
-        <w:rPr>
-          <w:noProof/>
-        </w:rPr>
-        <w:fldChar w:fldCharType="end"/>
-      </w:r>
+      <w:fldSimple w:instr=" SEQ Figure \* ARABIC ">
+        <w:r>
+          <w:rPr>
+            <w:noProof/>
+          </w:rPr>
+          <w:t>8</w:t>
+        </w:r>
+      </w:fldSimple>
     </w:p>
     <w:p>
       <w:pPr>
@@ -25873,7 +26006,7 @@
       <w:pPr>
         <w:pStyle w:val="Heading1"/>
       </w:pPr>
-      <w:bookmarkStart w:id="23" w:name="_Toc338237577"/>
+      <w:bookmarkStart w:id="26" w:name="_Toc339541158"/>
       <w:r>
         <w:lastRenderedPageBreak/>
         <w:t xml:space="preserve">Draft Product </w:t>
@@ -25881,7 +26014,7 @@
       <w:r>
         <w:t>Specification</w:t>
       </w:r>
-      <w:bookmarkEnd w:id="23"/>
+      <w:bookmarkEnd w:id="26"/>
     </w:p>
     <w:p>
       <w:pPr>
@@ -25891,27 +26024,14 @@
       <w:r>
         <w:t xml:space="preserve">Table </w:t>
       </w:r>
-      <w:r>
-        <w:fldChar w:fldCharType="begin"/>
-      </w:r>
-      <w:r>
-        <w:instrText xml:space="preserve"> SEQ Table \* ARABIC </w:instrText>
-      </w:r>
-      <w:r>
-        <w:fldChar w:fldCharType="separate"/>
-      </w:r>
-      <w:r>
-        <w:rPr>
-          <w:noProof/>
-        </w:rPr>
-        <w:t>1</w:t>
-      </w:r>
-      <w:r>
-        <w:rPr>
-          <w:noProof/>
-        </w:rPr>
-        <w:fldChar w:fldCharType="end"/>
-      </w:r>
+      <w:fldSimple w:instr=" SEQ Table \* ARABIC ">
+        <w:r>
+          <w:rPr>
+            <w:noProof/>
+          </w:rPr>
+          <w:t>1</w:t>
+        </w:r>
+      </w:fldSimple>
     </w:p>
     <w:tbl>
       <w:tblPr>
@@ -26348,12 +26468,12 @@
       <w:pPr>
         <w:pStyle w:val="Heading1"/>
       </w:pPr>
-      <w:bookmarkStart w:id="24" w:name="_Toc338237578"/>
+      <w:bookmarkStart w:id="27" w:name="_Toc339541159"/>
       <w:r>
         <w:lastRenderedPageBreak/>
         <w:t>Conclusion</w:t>
       </w:r>
-      <w:bookmarkEnd w:id="24"/>
+      <w:bookmarkEnd w:id="27"/>
     </w:p>
     <w:p>
       <w:r>
@@ -26422,12 +26542,12 @@
       <w:pPr>
         <w:pStyle w:val="Heading1"/>
       </w:pPr>
-      <w:bookmarkStart w:id="25" w:name="_Toc338237579"/>
+      <w:bookmarkStart w:id="28" w:name="_Toc339541160"/>
       <w:r>
         <w:lastRenderedPageBreak/>
         <w:t>References</w:t>
       </w:r>
-      <w:bookmarkEnd w:id="25"/>
+      <w:bookmarkEnd w:id="28"/>
     </w:p>
     <w:p>
       <w:pPr>
@@ -26611,7 +26731,7 @@
           <w:rPr>
             <w:noProof/>
           </w:rPr>
-          <w:t>1</w:t>
+          <w:t>2</w:t>
         </w:r>
         <w:r>
           <w:rPr>
@@ -28176,7 +28296,7 @@
 
 <file path=customXml/item1.xml><?xml version="1.0" encoding="utf-8"?>
 <CoverPageProperties xmlns="http://schemas.microsoft.com/office/2006/coverPageProps">
-  <PublishDate>2012-10-18T00:00:00</PublishDate>
+  <PublishDate>2012-11-01T00:00:00</PublishDate>
   <Abstract/>
   <CompanyAddress/>
   <CompanyPhone/>
@@ -28198,7 +28318,7 @@
 </file>
 
 <file path=customXml/itemProps2.xml><?xml version="1.0" encoding="utf-8"?>
-<ds:datastoreItem xmlns:ds="http://schemas.openxmlformats.org/officeDocument/2006/customXml" ds:itemID="{C426BDF3-A08F-4F98-8401-3739FCD7BA79}">
+<ds:datastoreItem xmlns:ds="http://schemas.openxmlformats.org/officeDocument/2006/customXml" ds:itemID="{14536CAC-DF3B-489A-B6B7-15B5686F73B2}">
   <ds:schemaRefs>
     <ds:schemaRef ds:uri="http://schemas.openxmlformats.org/officeDocument/2006/bibliography"/>
   </ds:schemaRefs>

</xml_diff>